<commit_message>
Vaihdettu Artun data raporttin
</commit_message>
<xml_diff>
--- a/Harjoitus 4/tehtävä2/Raportti.docx
+++ b/Harjoitus 4/tehtävä2/Raportti.docx
@@ -4,7 +4,7 @@
   <w:body>
     <w:p>
       <w:pPr>
-        <w:pStyle w:val="Heading1"/>
+        <w:pStyle w:val="Title"/>
       </w:pPr>
       <w:proofErr w:type="spellStart"/>
       <w:r>
@@ -320,7 +320,7 @@
                 <w:szCs w:val="22"/>
                 <w:lang w:val="en-US"/>
               </w:rPr>
-              <w:t>1.0</w:t>
+              <w:t>0.9429</w:t>
             </w:r>
           </w:p>
         </w:tc>
@@ -351,7 +351,7 @@
                 <w:szCs w:val="22"/>
                 <w:lang w:val="en-US"/>
               </w:rPr>
-              <w:t>16.09</w:t>
+              <w:t>8.59</w:t>
             </w:r>
             <w:r>
               <w:rPr>
@@ -389,7 +389,7 @@
               <w:rPr>
                 <w:rFonts w:ascii="Consolas" w:hAnsi="Consolas" w:eastAsia="Consolas" w:cs="Consolas"/>
                 <w:noProof w:val="0"/>
-                <w:color w:val="595959" w:themeColor="text1" w:themeTint="A6" w:themeShade="FF"/>
+                <w:color w:val="000000" w:themeColor="text1" w:themeTint="FF" w:themeShade="FF"/>
                 <w:sz w:val="22"/>
                 <w:szCs w:val="22"/>
                 <w:lang w:val="en-US"/>
@@ -399,7 +399,7 @@
               <w:rPr>
                 <w:rFonts w:ascii="Consolas" w:hAnsi="Consolas" w:eastAsia="Consolas" w:cs="Consolas"/>
                 <w:noProof w:val="0"/>
-                <w:color w:val="595959" w:themeColor="text1" w:themeTint="A6" w:themeShade="FF"/>
+                <w:color w:val="000000" w:themeColor="text1" w:themeTint="FF" w:themeShade="FF"/>
                 <w:sz w:val="22"/>
                 <w:szCs w:val="22"/>
                 <w:lang w:val="en-US"/>
@@ -509,7 +509,19 @@
                 <w:szCs w:val="22"/>
                 <w:lang w:val="en-US"/>
               </w:rPr>
-              <w:t>0.9914</w:t>
+              <w:t>0.</w:t>
+            </w:r>
+            <w:r>
+              <w:rPr>
+                <w:rFonts w:ascii="Consolas" w:hAnsi="Consolas" w:eastAsia="Consolas" w:cs="Consolas"/>
+                <w:i w:val="0"/>
+                <w:iCs w:val="0"/>
+                <w:noProof w:val="0"/>
+                <w:sz w:val="22"/>
+                <w:szCs w:val="22"/>
+                <w:lang w:val="en-US"/>
+              </w:rPr>
+              <w:t>8759</w:t>
             </w:r>
           </w:p>
         </w:tc>
@@ -540,7 +552,18 @@
                 <w:szCs w:val="22"/>
                 <w:lang w:val="en-US"/>
               </w:rPr>
-              <w:t>0.46</w:t>
+              <w:t>0.</w:t>
+            </w:r>
+            <w:r>
+              <w:rPr>
+                <w:rFonts w:ascii="Consolas" w:hAnsi="Consolas" w:eastAsia="Consolas" w:cs="Consolas"/>
+                <w:noProof w:val="0"/>
+                <w:color w:val="595959" w:themeColor="text1" w:themeTint="A6" w:themeShade="FF"/>
+                <w:sz w:val="22"/>
+                <w:szCs w:val="22"/>
+                <w:lang w:val="en-US"/>
+              </w:rPr>
+              <w:t>27</w:t>
             </w:r>
             <w:r>
               <w:rPr>
@@ -688,7 +711,31 @@
                 <w:szCs w:val="22"/>
                 <w:lang w:val="en-US"/>
               </w:rPr>
-              <w:t>1.0</w:t>
+              <w:t>0</w:t>
+            </w:r>
+            <w:r>
+              <w:rPr>
+                <w:rFonts w:ascii="Consolas" w:hAnsi="Consolas" w:eastAsia="Consolas" w:cs="Consolas"/>
+                <w:i w:val="0"/>
+                <w:iCs w:val="0"/>
+                <w:noProof w:val="0"/>
+                <w:sz w:val="22"/>
+                <w:szCs w:val="22"/>
+                <w:lang w:val="en-US"/>
+              </w:rPr>
+              <w:t>.</w:t>
+            </w:r>
+            <w:r>
+              <w:rPr>
+                <w:rFonts w:ascii="Consolas" w:hAnsi="Consolas" w:eastAsia="Consolas" w:cs="Consolas"/>
+                <w:i w:val="0"/>
+                <w:iCs w:val="0"/>
+                <w:noProof w:val="0"/>
+                <w:sz w:val="22"/>
+                <w:szCs w:val="22"/>
+                <w:lang w:val="en-US"/>
+              </w:rPr>
+              <w:t>9305</w:t>
             </w:r>
           </w:p>
         </w:tc>
@@ -719,18 +766,7 @@
                 <w:szCs w:val="22"/>
                 <w:lang w:val="en-US"/>
               </w:rPr>
-              <w:t>10.10</w:t>
-            </w:r>
-            <w:r>
-              <w:rPr>
-                <w:rFonts w:ascii="Consolas" w:hAnsi="Consolas" w:eastAsia="Consolas" w:cs="Consolas"/>
-                <w:noProof w:val="0"/>
-                <w:color w:val="595959" w:themeColor="text1" w:themeTint="A6" w:themeShade="FF"/>
-                <w:sz w:val="22"/>
-                <w:szCs w:val="22"/>
-                <w:lang w:val="en-US"/>
-              </w:rPr>
-              <w:t xml:space="preserve"> </w:t>
+              <w:t xml:space="preserve">3.33 </w:t>
             </w:r>
             <w:r>
               <w:rPr>
@@ -809,12 +845,7 @@
       <w:pPr>
         <w:pStyle w:val="Heading3"/>
         <w:rPr>
-          <w:rFonts w:ascii="Consolas" w:hAnsi="Consolas" w:eastAsia="Consolas" w:cs="Consolas"/>
-          <w:i w:val="0"/>
-          <w:iCs w:val="0"/>
           <w:noProof w:val="0"/>
-          <w:sz w:val="24"/>
-          <w:szCs w:val="24"/>
           <w:lang w:val="en-US"/>
         </w:rPr>
       </w:pPr>
@@ -837,26 +868,16 @@
     </w:p>
     <w:p>
       <w:pPr>
-        <w:pStyle w:val="Heading3"/>
+        <w:pStyle w:val="Normal"/>
         <w:rPr>
-          <w:rFonts w:ascii="Consolas" w:hAnsi="Consolas" w:eastAsia="Consolas" w:cs="Consolas"/>
-          <w:i w:val="0"/>
-          <w:iCs w:val="0"/>
           <w:noProof w:val="0"/>
-          <w:sz w:val="24"/>
-          <w:szCs w:val="24"/>
           <w:lang w:val="en-US"/>
         </w:rPr>
       </w:pPr>
       <w:proofErr w:type="spellStart"/>
       <w:r>
         <w:rPr>
-          <w:rFonts w:ascii="Consolas" w:hAnsi="Consolas" w:eastAsia="Consolas" w:cs="Consolas"/>
-          <w:i w:val="0"/>
-          <w:iCs w:val="0"/>
           <w:noProof w:val="0"/>
-          <w:sz w:val="24"/>
-          <w:szCs w:val="24"/>
           <w:lang w:val="en-US"/>
         </w:rPr>
         <w:t>Taulukosta</w:t>
@@ -864,12 +885,7 @@
       <w:proofErr w:type="spellEnd"/>
       <w:r>
         <w:rPr>
-          <w:rFonts w:ascii="Consolas" w:hAnsi="Consolas" w:eastAsia="Consolas" w:cs="Consolas"/>
-          <w:i w:val="0"/>
-          <w:iCs w:val="0"/>
           <w:noProof w:val="0"/>
-          <w:sz w:val="24"/>
-          <w:szCs w:val="24"/>
           <w:lang w:val="en-US"/>
         </w:rPr>
         <w:t xml:space="preserve"> </w:t>
@@ -877,12 +893,7 @@
       <w:proofErr w:type="spellStart"/>
       <w:r>
         <w:rPr>
-          <w:rFonts w:ascii="Consolas" w:hAnsi="Consolas" w:eastAsia="Consolas" w:cs="Consolas"/>
-          <w:i w:val="0"/>
-          <w:iCs w:val="0"/>
           <w:noProof w:val="0"/>
-          <w:sz w:val="24"/>
-          <w:szCs w:val="24"/>
           <w:lang w:val="en-US"/>
         </w:rPr>
         <w:t>nähdään</w:t>
@@ -890,12 +901,7 @@
       <w:proofErr w:type="spellEnd"/>
       <w:r>
         <w:rPr>
-          <w:rFonts w:ascii="Consolas" w:hAnsi="Consolas" w:eastAsia="Consolas" w:cs="Consolas"/>
-          <w:i w:val="0"/>
-          <w:iCs w:val="0"/>
           <w:noProof w:val="0"/>
-          <w:sz w:val="24"/>
-          <w:szCs w:val="24"/>
           <w:lang w:val="en-US"/>
         </w:rPr>
         <w:t xml:space="preserve">, </w:t>
@@ -903,12 +909,7 @@
       <w:proofErr w:type="spellStart"/>
       <w:r>
         <w:rPr>
-          <w:rFonts w:ascii="Consolas" w:hAnsi="Consolas" w:eastAsia="Consolas" w:cs="Consolas"/>
-          <w:i w:val="0"/>
-          <w:iCs w:val="0"/>
           <w:noProof w:val="0"/>
-          <w:sz w:val="24"/>
-          <w:szCs w:val="24"/>
           <w:lang w:val="en-US"/>
         </w:rPr>
         <w:t>että</w:t>
@@ -916,12 +917,7 @@
       <w:proofErr w:type="spellEnd"/>
       <w:r>
         <w:rPr>
-          <w:rFonts w:ascii="Consolas" w:hAnsi="Consolas" w:eastAsia="Consolas" w:cs="Consolas"/>
-          <w:i w:val="0"/>
-          <w:iCs w:val="0"/>
           <w:noProof w:val="0"/>
-          <w:sz w:val="24"/>
-          <w:szCs w:val="24"/>
           <w:lang w:val="en-US"/>
         </w:rPr>
         <w:t xml:space="preserve"> PCA </w:t>
@@ -929,12 +925,7 @@
       <w:proofErr w:type="gramStart"/>
       <w:r>
         <w:rPr>
-          <w:rFonts w:ascii="Consolas" w:hAnsi="Consolas" w:eastAsia="Consolas" w:cs="Consolas"/>
-          <w:i w:val="0"/>
-          <w:iCs w:val="0"/>
           <w:noProof w:val="0"/>
-          <w:sz w:val="24"/>
-          <w:szCs w:val="24"/>
           <w:lang w:val="en-US"/>
         </w:rPr>
         <w:t>on</w:t>
@@ -942,12 +933,7 @@
       <w:proofErr w:type="gramEnd"/>
       <w:r>
         <w:rPr>
-          <w:rFonts w:ascii="Consolas" w:hAnsi="Consolas" w:eastAsia="Consolas" w:cs="Consolas"/>
-          <w:i w:val="0"/>
-          <w:iCs w:val="0"/>
           <w:noProof w:val="0"/>
-          <w:sz w:val="24"/>
-          <w:szCs w:val="24"/>
           <w:lang w:val="en-US"/>
         </w:rPr>
         <w:t xml:space="preserve"> </w:t>
@@ -955,12 +941,7 @@
       <w:proofErr w:type="spellStart"/>
       <w:r>
         <w:rPr>
-          <w:rFonts w:ascii="Consolas" w:hAnsi="Consolas" w:eastAsia="Consolas" w:cs="Consolas"/>
-          <w:i w:val="0"/>
-          <w:iCs w:val="0"/>
           <w:noProof w:val="0"/>
-          <w:sz w:val="24"/>
-          <w:szCs w:val="24"/>
           <w:lang w:val="en-US"/>
         </w:rPr>
         <w:t>aina</w:t>
@@ -968,12 +949,7 @@
       <w:proofErr w:type="spellEnd"/>
       <w:r>
         <w:rPr>
-          <w:rFonts w:ascii="Consolas" w:hAnsi="Consolas" w:eastAsia="Consolas" w:cs="Consolas"/>
-          <w:i w:val="0"/>
-          <w:iCs w:val="0"/>
           <w:noProof w:val="0"/>
-          <w:sz w:val="24"/>
-          <w:szCs w:val="24"/>
           <w:lang w:val="en-US"/>
         </w:rPr>
         <w:t xml:space="preserve"> </w:t>
@@ -981,12 +957,7 @@
       <w:proofErr w:type="spellStart"/>
       <w:r>
         <w:rPr>
-          <w:rFonts w:ascii="Consolas" w:hAnsi="Consolas" w:eastAsia="Consolas" w:cs="Consolas"/>
-          <w:i w:val="0"/>
-          <w:iCs w:val="0"/>
           <w:noProof w:val="0"/>
-          <w:sz w:val="24"/>
-          <w:szCs w:val="24"/>
           <w:lang w:val="en-US"/>
         </w:rPr>
         <w:t>selkeästi</w:t>
@@ -994,12 +965,7 @@
       <w:proofErr w:type="spellEnd"/>
       <w:r>
         <w:rPr>
-          <w:rFonts w:ascii="Consolas" w:hAnsi="Consolas" w:eastAsia="Consolas" w:cs="Consolas"/>
-          <w:i w:val="0"/>
-          <w:iCs w:val="0"/>
           <w:noProof w:val="0"/>
-          <w:sz w:val="24"/>
-          <w:szCs w:val="24"/>
           <w:lang w:val="en-US"/>
         </w:rPr>
         <w:t xml:space="preserve"> </w:t>
@@ -1007,12 +973,7 @@
       <w:proofErr w:type="spellStart"/>
       <w:r>
         <w:rPr>
-          <w:rFonts w:ascii="Consolas" w:hAnsi="Consolas" w:eastAsia="Consolas" w:cs="Consolas"/>
-          <w:i w:val="0"/>
-          <w:iCs w:val="0"/>
           <w:noProof w:val="0"/>
-          <w:sz w:val="24"/>
-          <w:szCs w:val="24"/>
           <w:lang w:val="en-US"/>
         </w:rPr>
         <w:t>nopein</w:t>
@@ -1020,12 +981,14 @@
       <w:proofErr w:type="spellEnd"/>
       <w:r>
         <w:rPr>
-          <w:rFonts w:ascii="Consolas" w:hAnsi="Consolas" w:eastAsia="Consolas" w:cs="Consolas"/>
-          <w:i w:val="0"/>
-          <w:iCs w:val="0"/>
           <w:noProof w:val="0"/>
-          <w:sz w:val="24"/>
-          <w:szCs w:val="24"/>
+          <w:lang w:val="en-US"/>
+        </w:rPr>
+        <w:t>,</w:t>
+      </w:r>
+      <w:r>
+        <w:rPr>
+          <w:noProof w:val="0"/>
           <w:lang w:val="en-US"/>
         </w:rPr>
         <w:t xml:space="preserve"> </w:t>
@@ -1033,12 +996,7 @@
       <w:proofErr w:type="spellStart"/>
       <w:r>
         <w:rPr>
-          <w:rFonts w:ascii="Consolas" w:hAnsi="Consolas" w:eastAsia="Consolas" w:cs="Consolas"/>
-          <w:i w:val="0"/>
-          <w:iCs w:val="0"/>
           <w:noProof w:val="0"/>
-          <w:sz w:val="24"/>
-          <w:szCs w:val="24"/>
           <w:lang w:val="en-US"/>
         </w:rPr>
         <w:t>mutta</w:t>
@@ -1046,12 +1004,7 @@
       <w:proofErr w:type="spellEnd"/>
       <w:r>
         <w:rPr>
-          <w:rFonts w:ascii="Consolas" w:hAnsi="Consolas" w:eastAsia="Consolas" w:cs="Consolas"/>
-          <w:i w:val="0"/>
-          <w:iCs w:val="0"/>
           <w:noProof w:val="0"/>
-          <w:sz w:val="24"/>
-          <w:szCs w:val="24"/>
           <w:lang w:val="en-US"/>
         </w:rPr>
         <w:t xml:space="preserve"> F1-arvo on </w:t>
@@ -1059,12 +1012,7 @@
       <w:proofErr w:type="spellStart"/>
       <w:r>
         <w:rPr>
-          <w:rFonts w:ascii="Consolas" w:hAnsi="Consolas" w:eastAsia="Consolas" w:cs="Consolas"/>
-          <w:i w:val="0"/>
-          <w:iCs w:val="0"/>
           <w:noProof w:val="0"/>
-          <w:sz w:val="24"/>
-          <w:szCs w:val="24"/>
           <w:lang w:val="en-US"/>
         </w:rPr>
         <w:t>matalin</w:t>
@@ -1072,24 +1020,14 @@
       <w:proofErr w:type="spellEnd"/>
       <w:r>
         <w:rPr>
-          <w:rFonts w:ascii="Consolas" w:hAnsi="Consolas" w:eastAsia="Consolas" w:cs="Consolas"/>
-          <w:i w:val="0"/>
-          <w:iCs w:val="0"/>
           <w:noProof w:val="0"/>
-          <w:sz w:val="24"/>
-          <w:szCs w:val="24"/>
           <w:lang w:val="en-US"/>
         </w:rPr>
         <w:t xml:space="preserve">. </w:t>
       </w:r>
       <w:r>
         <w:rPr>
-          <w:rFonts w:ascii="Consolas" w:hAnsi="Consolas" w:eastAsia="Consolas" w:cs="Consolas"/>
-          <w:i w:val="0"/>
-          <w:iCs w:val="0"/>
           <w:noProof w:val="0"/>
-          <w:sz w:val="24"/>
-          <w:szCs w:val="24"/>
           <w:lang w:val="en-US"/>
         </w:rPr>
         <w:t xml:space="preserve">t-SNE </w:t>
@@ -1097,12 +1035,7 @@
       <w:proofErr w:type="spellStart"/>
       <w:r>
         <w:rPr>
-          <w:rFonts w:ascii="Consolas" w:hAnsi="Consolas" w:eastAsia="Consolas" w:cs="Consolas"/>
-          <w:i w:val="0"/>
-          <w:iCs w:val="0"/>
           <w:noProof w:val="0"/>
-          <w:sz w:val="24"/>
-          <w:szCs w:val="24"/>
           <w:lang w:val="en-US"/>
         </w:rPr>
         <w:t>saavutti</w:t>
@@ -1110,12 +1043,7 @@
       <w:proofErr w:type="spellEnd"/>
       <w:r>
         <w:rPr>
-          <w:rFonts w:ascii="Consolas" w:hAnsi="Consolas" w:eastAsia="Consolas" w:cs="Consolas"/>
-          <w:i w:val="0"/>
-          <w:iCs w:val="0"/>
           <w:noProof w:val="0"/>
-          <w:sz w:val="24"/>
-          <w:szCs w:val="24"/>
           <w:lang w:val="en-US"/>
         </w:rPr>
         <w:t xml:space="preserve"> </w:t>
@@ -1123,12 +1051,7 @@
       <w:proofErr w:type="spellStart"/>
       <w:r>
         <w:rPr>
-          <w:rFonts w:ascii="Consolas" w:hAnsi="Consolas" w:eastAsia="Consolas" w:cs="Consolas"/>
-          <w:i w:val="0"/>
-          <w:iCs w:val="0"/>
           <w:noProof w:val="0"/>
-          <w:sz w:val="24"/>
-          <w:szCs w:val="24"/>
           <w:lang w:val="en-US"/>
         </w:rPr>
         <w:t>kummallakin</w:t>
@@ -1136,12 +1059,7 @@
       <w:proofErr w:type="spellEnd"/>
       <w:r>
         <w:rPr>
-          <w:rFonts w:ascii="Consolas" w:hAnsi="Consolas" w:eastAsia="Consolas" w:cs="Consolas"/>
-          <w:i w:val="0"/>
-          <w:iCs w:val="0"/>
           <w:noProof w:val="0"/>
-          <w:sz w:val="24"/>
-          <w:szCs w:val="24"/>
           <w:lang w:val="en-US"/>
         </w:rPr>
         <w:t xml:space="preserve"> </w:t>
@@ -1149,12 +1067,7 @@
       <w:proofErr w:type="spellStart"/>
       <w:r>
         <w:rPr>
-          <w:rFonts w:ascii="Consolas" w:hAnsi="Consolas" w:eastAsia="Consolas" w:cs="Consolas"/>
-          <w:i w:val="0"/>
-          <w:iCs w:val="0"/>
           <w:noProof w:val="0"/>
-          <w:sz w:val="24"/>
-          <w:szCs w:val="24"/>
           <w:lang w:val="en-US"/>
         </w:rPr>
         <w:t>datasetillä</w:t>
@@ -1162,12 +1075,7 @@
       <w:proofErr w:type="spellEnd"/>
       <w:r>
         <w:rPr>
-          <w:rFonts w:ascii="Consolas" w:hAnsi="Consolas" w:eastAsia="Consolas" w:cs="Consolas"/>
-          <w:i w:val="0"/>
-          <w:iCs w:val="0"/>
           <w:noProof w:val="0"/>
-          <w:sz w:val="24"/>
-          <w:szCs w:val="24"/>
           <w:lang w:val="en-US"/>
         </w:rPr>
         <w:t xml:space="preserve"> </w:t>
@@ -1175,12 +1083,7 @@
       <w:proofErr w:type="spellStart"/>
       <w:r>
         <w:rPr>
-          <w:rFonts w:ascii="Consolas" w:hAnsi="Consolas" w:eastAsia="Consolas" w:cs="Consolas"/>
-          <w:i w:val="0"/>
-          <w:iCs w:val="0"/>
           <w:noProof w:val="0"/>
-          <w:sz w:val="24"/>
-          <w:szCs w:val="24"/>
           <w:lang w:val="en-US"/>
         </w:rPr>
         <w:t>parhaan</w:t>
@@ -1188,12 +1091,7 @@
       <w:proofErr w:type="spellEnd"/>
       <w:r>
         <w:rPr>
-          <w:rFonts w:ascii="Consolas" w:hAnsi="Consolas" w:eastAsia="Consolas" w:cs="Consolas"/>
-          <w:i w:val="0"/>
-          <w:iCs w:val="0"/>
           <w:noProof w:val="0"/>
-          <w:sz w:val="24"/>
-          <w:szCs w:val="24"/>
           <w:lang w:val="en-US"/>
         </w:rPr>
         <w:t xml:space="preserve"> </w:t>
@@ -1201,12 +1099,7 @@
       <w:proofErr w:type="spellStart"/>
       <w:r>
         <w:rPr>
-          <w:rFonts w:ascii="Consolas" w:hAnsi="Consolas" w:eastAsia="Consolas" w:cs="Consolas"/>
-          <w:i w:val="0"/>
-          <w:iCs w:val="0"/>
           <w:noProof w:val="0"/>
-          <w:sz w:val="24"/>
-          <w:szCs w:val="24"/>
           <w:lang w:val="en-US"/>
         </w:rPr>
         <w:t>tuloksen</w:t>
@@ -1214,12 +1107,7 @@
       <w:proofErr w:type="spellEnd"/>
       <w:r>
         <w:rPr>
-          <w:rFonts w:ascii="Consolas" w:hAnsi="Consolas" w:eastAsia="Consolas" w:cs="Consolas"/>
-          <w:i w:val="0"/>
-          <w:iCs w:val="0"/>
           <w:noProof w:val="0"/>
-          <w:sz w:val="24"/>
-          <w:szCs w:val="24"/>
           <w:lang w:val="en-US"/>
         </w:rPr>
         <w:t>.</w:t>
@@ -1255,7 +1143,7 @@
         <w:t xml:space="preserve"> 2</w:t>
       </w:r>
     </w:p>
-    <w:p>
+    <w:p w14:noSpellErr="1">
       <w:pPr>
         <w:pStyle w:val="Normal"/>
         <w:rPr>
@@ -1265,1188 +1153,686 @@
       </w:pPr>
       <w:r>
         <w:rPr>
-          <w:rFonts w:ascii="Consolas" w:hAnsi="Consolas" w:eastAsia="Consolas" w:cs="Consolas"/>
-          <w:i w:val="0"/>
-          <w:iCs w:val="0"/>
           <w:noProof w:val="0"/>
-          <w:sz w:val="24"/>
-          <w:szCs w:val="24"/>
           <w:lang w:val="en-US"/>
         </w:rPr>
         <w:t xml:space="preserve">PCA </w:t>
       </w:r>
       <w:r>
         <w:rPr>
-          <w:rFonts w:ascii="Consolas" w:hAnsi="Consolas" w:eastAsia="Consolas" w:cs="Consolas"/>
-          <w:i w:val="0"/>
-          <w:iCs w:val="0"/>
           <w:noProof w:val="0"/>
-          <w:sz w:val="24"/>
-          <w:szCs w:val="24"/>
           <w:lang w:val="en-US"/>
         </w:rPr>
         <w:t>toimii</w:t>
       </w:r>
       <w:r>
         <w:rPr>
-          <w:rFonts w:ascii="Consolas" w:hAnsi="Consolas" w:eastAsia="Consolas" w:cs="Consolas"/>
-          <w:i w:val="0"/>
-          <w:iCs w:val="0"/>
           <w:noProof w:val="0"/>
-          <w:sz w:val="24"/>
-          <w:szCs w:val="24"/>
           <w:lang w:val="en-US"/>
         </w:rPr>
         <w:t xml:space="preserve"> </w:t>
       </w:r>
       <w:r>
         <w:rPr>
-          <w:rFonts w:ascii="Consolas" w:hAnsi="Consolas" w:eastAsia="Consolas" w:cs="Consolas"/>
-          <w:i w:val="0"/>
-          <w:iCs w:val="0"/>
           <w:noProof w:val="0"/>
-          <w:sz w:val="24"/>
-          <w:szCs w:val="24"/>
           <w:lang w:val="en-US"/>
         </w:rPr>
         <w:t>kohtalaisen</w:t>
       </w:r>
       <w:r>
         <w:rPr>
-          <w:rFonts w:ascii="Consolas" w:hAnsi="Consolas" w:eastAsia="Consolas" w:cs="Consolas"/>
-          <w:i w:val="0"/>
-          <w:iCs w:val="0"/>
           <w:noProof w:val="0"/>
-          <w:sz w:val="24"/>
-          <w:szCs w:val="24"/>
           <w:lang w:val="en-US"/>
         </w:rPr>
         <w:t xml:space="preserve"> </w:t>
       </w:r>
       <w:r>
         <w:rPr>
-          <w:rFonts w:ascii="Consolas" w:hAnsi="Consolas" w:eastAsia="Consolas" w:cs="Consolas"/>
-          <w:i w:val="0"/>
-          <w:iCs w:val="0"/>
           <w:noProof w:val="0"/>
-          <w:sz w:val="24"/>
-          <w:szCs w:val="24"/>
           <w:lang w:val="en-US"/>
         </w:rPr>
         <w:t>hyvin</w:t>
       </w:r>
       <w:r>
         <w:rPr>
-          <w:rFonts w:ascii="Consolas" w:hAnsi="Consolas" w:eastAsia="Consolas" w:cs="Consolas"/>
-          <w:i w:val="0"/>
-          <w:iCs w:val="0"/>
           <w:noProof w:val="0"/>
-          <w:sz w:val="24"/>
-          <w:szCs w:val="24"/>
           <w:lang w:val="en-US"/>
         </w:rPr>
         <w:t xml:space="preserve"> </w:t>
       </w:r>
       <w:r>
         <w:rPr>
-          <w:rFonts w:ascii="Consolas" w:hAnsi="Consolas" w:eastAsia="Consolas" w:cs="Consolas"/>
-          <w:i w:val="0"/>
-          <w:iCs w:val="0"/>
           <w:noProof w:val="0"/>
-          <w:sz w:val="24"/>
-          <w:szCs w:val="24"/>
           <w:lang w:val="en-US"/>
         </w:rPr>
         <w:t>käsimerkkianalyysissa,</w:t>
       </w:r>
       <w:r>
         <w:rPr>
-          <w:rFonts w:ascii="Consolas" w:hAnsi="Consolas" w:eastAsia="Consolas" w:cs="Consolas"/>
-          <w:i w:val="0"/>
-          <w:iCs w:val="0"/>
           <w:noProof w:val="0"/>
-          <w:sz w:val="24"/>
-          <w:szCs w:val="24"/>
           <w:lang w:val="en-US"/>
         </w:rPr>
         <w:t xml:space="preserve"> </w:t>
       </w:r>
       <w:r>
         <w:rPr>
-          <w:rFonts w:ascii="Consolas" w:hAnsi="Consolas" w:eastAsia="Consolas" w:cs="Consolas"/>
-          <w:i w:val="0"/>
-          <w:iCs w:val="0"/>
           <w:noProof w:val="0"/>
-          <w:sz w:val="24"/>
-          <w:szCs w:val="24"/>
           <w:lang w:val="en-US"/>
         </w:rPr>
         <w:t>koska</w:t>
       </w:r>
       <w:r>
         <w:rPr>
-          <w:rFonts w:ascii="Consolas" w:hAnsi="Consolas" w:eastAsia="Consolas" w:cs="Consolas"/>
-          <w:i w:val="0"/>
-          <w:iCs w:val="0"/>
           <w:noProof w:val="0"/>
-          <w:sz w:val="24"/>
-          <w:szCs w:val="24"/>
           <w:lang w:val="en-US"/>
         </w:rPr>
         <w:t xml:space="preserve"> data on </w:t>
       </w:r>
       <w:r>
         <w:rPr>
-          <w:rFonts w:ascii="Consolas" w:hAnsi="Consolas" w:eastAsia="Consolas" w:cs="Consolas"/>
-          <w:i w:val="0"/>
-          <w:iCs w:val="0"/>
           <w:noProof w:val="0"/>
-          <w:sz w:val="24"/>
-          <w:szCs w:val="24"/>
           <w:lang w:val="en-US"/>
         </w:rPr>
         <w:t>selitettävissä</w:t>
       </w:r>
       <w:r>
         <w:rPr>
-          <w:rFonts w:ascii="Consolas" w:hAnsi="Consolas" w:eastAsia="Consolas" w:cs="Consolas"/>
-          <w:i w:val="0"/>
-          <w:iCs w:val="0"/>
           <w:noProof w:val="0"/>
-          <w:sz w:val="24"/>
-          <w:szCs w:val="24"/>
           <w:lang w:val="en-US"/>
         </w:rPr>
         <w:t xml:space="preserve"> </w:t>
       </w:r>
       <w:r>
         <w:rPr>
-          <w:rFonts w:ascii="Consolas" w:hAnsi="Consolas" w:eastAsia="Consolas" w:cs="Consolas"/>
-          <w:i w:val="0"/>
-          <w:iCs w:val="0"/>
           <w:noProof w:val="0"/>
-          <w:sz w:val="24"/>
-          <w:szCs w:val="24"/>
           <w:lang w:val="en-US"/>
         </w:rPr>
         <w:t>kahdella</w:t>
       </w:r>
       <w:r>
         <w:rPr>
-          <w:rFonts w:ascii="Consolas" w:hAnsi="Consolas" w:eastAsia="Consolas" w:cs="Consolas"/>
-          <w:i w:val="0"/>
-          <w:iCs w:val="0"/>
           <w:noProof w:val="0"/>
-          <w:sz w:val="24"/>
-          <w:szCs w:val="24"/>
           <w:lang w:val="en-US"/>
         </w:rPr>
         <w:t xml:space="preserve"> </w:t>
       </w:r>
       <w:r>
         <w:rPr>
-          <w:rFonts w:ascii="Consolas" w:hAnsi="Consolas" w:eastAsia="Consolas" w:cs="Consolas"/>
-          <w:i w:val="0"/>
-          <w:iCs w:val="0"/>
           <w:noProof w:val="0"/>
-          <w:sz w:val="24"/>
-          <w:szCs w:val="24"/>
           <w:lang w:val="en-US"/>
         </w:rPr>
         <w:t>pääkomponentilla</w:t>
       </w:r>
       <w:r>
         <w:rPr>
-          <w:rFonts w:ascii="Consolas" w:hAnsi="Consolas" w:eastAsia="Consolas" w:cs="Consolas"/>
-          <w:i w:val="0"/>
-          <w:iCs w:val="0"/>
           <w:noProof w:val="0"/>
-          <w:sz w:val="24"/>
-          <w:szCs w:val="24"/>
           <w:lang w:val="en-US"/>
         </w:rPr>
         <w:t xml:space="preserve"> (</w:t>
       </w:r>
       <w:r>
         <w:rPr>
-          <w:rFonts w:ascii="Consolas" w:hAnsi="Consolas" w:eastAsia="Consolas" w:cs="Consolas"/>
-          <w:i w:val="0"/>
-          <w:iCs w:val="0"/>
           <w:noProof w:val="0"/>
-          <w:sz w:val="24"/>
-          <w:szCs w:val="24"/>
           <w:lang w:val="en-US"/>
         </w:rPr>
         <w:t>ilmeisesti</w:t>
       </w:r>
       <w:r>
         <w:rPr>
-          <w:rFonts w:ascii="Consolas" w:hAnsi="Consolas" w:eastAsia="Consolas" w:cs="Consolas"/>
-          <w:i w:val="0"/>
-          <w:iCs w:val="0"/>
           <w:noProof w:val="0"/>
-          <w:sz w:val="24"/>
-          <w:szCs w:val="24"/>
           <w:lang w:val="en-US"/>
         </w:rPr>
         <w:t xml:space="preserve"> </w:t>
       </w:r>
       <w:r>
         <w:rPr>
-          <w:rFonts w:ascii="Consolas" w:hAnsi="Consolas" w:eastAsia="Consolas" w:cs="Consolas"/>
-          <w:i w:val="0"/>
-          <w:iCs w:val="0"/>
           <w:noProof w:val="0"/>
-          <w:sz w:val="24"/>
-          <w:szCs w:val="24"/>
           <w:lang w:val="en-US"/>
         </w:rPr>
         <w:t>peukku-piilossa</w:t>
       </w:r>
       <w:r>
         <w:rPr>
-          <w:rFonts w:ascii="Consolas" w:hAnsi="Consolas" w:eastAsia="Consolas" w:cs="Consolas"/>
-          <w:i w:val="0"/>
-          <w:iCs w:val="0"/>
           <w:noProof w:val="0"/>
-          <w:sz w:val="24"/>
-          <w:szCs w:val="24"/>
           <w:lang w:val="en-US"/>
         </w:rPr>
         <w:t xml:space="preserve"> &lt;-&gt; </w:t>
       </w:r>
       <w:r>
         <w:rPr>
-          <w:rFonts w:ascii="Consolas" w:hAnsi="Consolas" w:eastAsia="Consolas" w:cs="Consolas"/>
-          <w:i w:val="0"/>
-          <w:iCs w:val="0"/>
           <w:noProof w:val="0"/>
-          <w:sz w:val="24"/>
-          <w:szCs w:val="24"/>
           <w:lang w:val="en-US"/>
         </w:rPr>
         <w:t>peukku-esillä</w:t>
       </w:r>
       <w:r>
         <w:rPr>
-          <w:rFonts w:ascii="Consolas" w:hAnsi="Consolas" w:eastAsia="Consolas" w:cs="Consolas"/>
-          <w:i w:val="0"/>
-          <w:iCs w:val="0"/>
           <w:noProof w:val="0"/>
-          <w:sz w:val="24"/>
-          <w:szCs w:val="24"/>
           <w:lang w:val="en-US"/>
         </w:rPr>
         <w:t xml:space="preserve"> </w:t>
       </w:r>
       <w:r>
         <w:rPr>
-          <w:rFonts w:ascii="Consolas" w:hAnsi="Consolas" w:eastAsia="Consolas" w:cs="Consolas"/>
-          <w:i w:val="0"/>
-          <w:iCs w:val="0"/>
           <w:noProof w:val="0"/>
-          <w:sz w:val="24"/>
-          <w:szCs w:val="24"/>
           <w:lang w:val="en-US"/>
         </w:rPr>
         <w:t>akseli</w:t>
       </w:r>
       <w:r>
         <w:rPr>
-          <w:rFonts w:ascii="Consolas" w:hAnsi="Consolas" w:eastAsia="Consolas" w:cs="Consolas"/>
-          <w:i w:val="0"/>
-          <w:iCs w:val="0"/>
           <w:noProof w:val="0"/>
-          <w:sz w:val="24"/>
-          <w:szCs w:val="24"/>
           <w:lang w:val="en-US"/>
         </w:rPr>
         <w:t xml:space="preserve"> ja </w:t>
       </w:r>
       <w:r>
         <w:rPr>
-          <w:rFonts w:ascii="Consolas" w:hAnsi="Consolas" w:eastAsia="Consolas" w:cs="Consolas"/>
-          <w:i w:val="0"/>
-          <w:iCs w:val="0"/>
           <w:noProof w:val="0"/>
-          <w:sz w:val="24"/>
-          <w:szCs w:val="24"/>
           <w:lang w:val="en-US"/>
         </w:rPr>
         <w:t>toinen</w:t>
       </w:r>
       <w:r>
         <w:rPr>
-          <w:rFonts w:ascii="Consolas" w:hAnsi="Consolas" w:eastAsia="Consolas" w:cs="Consolas"/>
-          <w:i w:val="0"/>
-          <w:iCs w:val="0"/>
           <w:noProof w:val="0"/>
-          <w:sz w:val="24"/>
-          <w:szCs w:val="24"/>
           <w:lang w:val="en-US"/>
         </w:rPr>
         <w:t xml:space="preserve"> </w:t>
       </w:r>
       <w:r>
         <w:rPr>
-          <w:rFonts w:ascii="Consolas" w:hAnsi="Consolas" w:eastAsia="Consolas" w:cs="Consolas"/>
-          <w:i w:val="0"/>
-          <w:iCs w:val="0"/>
           <w:noProof w:val="0"/>
-          <w:sz w:val="24"/>
-          <w:szCs w:val="24"/>
           <w:lang w:val="en-US"/>
         </w:rPr>
         <w:t>jokin</w:t>
       </w:r>
       <w:r>
         <w:rPr>
-          <w:rFonts w:ascii="Consolas" w:hAnsi="Consolas" w:eastAsia="Consolas" w:cs="Consolas"/>
-          <w:i w:val="0"/>
-          <w:iCs w:val="0"/>
           <w:noProof w:val="0"/>
-          <w:sz w:val="24"/>
-          <w:szCs w:val="24"/>
           <w:lang w:val="en-US"/>
         </w:rPr>
         <w:t xml:space="preserve"> </w:t>
       </w:r>
       <w:r>
         <w:rPr>
-          <w:rFonts w:ascii="Consolas" w:hAnsi="Consolas" w:eastAsia="Consolas" w:cs="Consolas"/>
-          <w:i w:val="0"/>
-          <w:iCs w:val="0"/>
           <w:noProof w:val="0"/>
-          <w:sz w:val="24"/>
-          <w:szCs w:val="24"/>
           <w:lang w:val="en-US"/>
         </w:rPr>
         <w:t>muu</w:t>
       </w:r>
       <w:r>
         <w:rPr>
-          <w:rFonts w:ascii="Consolas" w:hAnsi="Consolas" w:eastAsia="Consolas" w:cs="Consolas"/>
-          <w:i w:val="0"/>
-          <w:iCs w:val="0"/>
           <w:noProof w:val="0"/>
-          <w:sz w:val="24"/>
-          <w:szCs w:val="24"/>
           <w:lang w:val="en-US"/>
         </w:rPr>
         <w:t xml:space="preserve"> </w:t>
       </w:r>
       <w:r>
         <w:rPr>
-          <w:rFonts w:ascii="Consolas" w:hAnsi="Consolas" w:eastAsia="Consolas" w:cs="Consolas"/>
-          <w:i w:val="0"/>
-          <w:iCs w:val="0"/>
           <w:noProof w:val="0"/>
-          <w:sz w:val="24"/>
-          <w:szCs w:val="24"/>
           <w:lang w:val="en-US"/>
         </w:rPr>
         <w:t>komponentti</w:t>
       </w:r>
       <w:r>
         <w:rPr>
-          <w:rFonts w:ascii="Consolas" w:hAnsi="Consolas" w:eastAsia="Consolas" w:cs="Consolas"/>
-          <w:i w:val="0"/>
-          <w:iCs w:val="0"/>
           <w:noProof w:val="0"/>
-          <w:sz w:val="24"/>
-          <w:szCs w:val="24"/>
           <w:lang w:val="en-US"/>
         </w:rPr>
         <w:t xml:space="preserve"> </w:t>
       </w:r>
       <w:r>
         <w:rPr>
-          <w:rFonts w:ascii="Consolas" w:hAnsi="Consolas" w:eastAsia="Consolas" w:cs="Consolas"/>
-          <w:i w:val="0"/>
-          <w:iCs w:val="0"/>
           <w:noProof w:val="0"/>
-          <w:sz w:val="24"/>
-          <w:szCs w:val="24"/>
           <w:lang w:val="en-US"/>
         </w:rPr>
         <w:t>pystyakselilla</w:t>
       </w:r>
       <w:r>
         <w:rPr>
-          <w:rFonts w:ascii="Consolas" w:hAnsi="Consolas" w:eastAsia="Consolas" w:cs="Consolas"/>
-          <w:i w:val="0"/>
-          <w:iCs w:val="0"/>
           <w:noProof w:val="0"/>
-          <w:sz w:val="24"/>
-          <w:szCs w:val="24"/>
           <w:lang w:val="en-US"/>
         </w:rPr>
         <w:t xml:space="preserve">) ja </w:t>
       </w:r>
       <w:r>
         <w:rPr>
-          <w:rFonts w:ascii="Consolas" w:hAnsi="Consolas" w:eastAsia="Consolas" w:cs="Consolas"/>
-          <w:i w:val="0"/>
-          <w:iCs w:val="0"/>
           <w:noProof w:val="0"/>
-          <w:sz w:val="24"/>
-          <w:szCs w:val="24"/>
           <w:lang w:val="en-US"/>
         </w:rPr>
         <w:t>merkit</w:t>
       </w:r>
       <w:r>
         <w:rPr>
-          <w:rFonts w:ascii="Consolas" w:hAnsi="Consolas" w:eastAsia="Consolas" w:cs="Consolas"/>
-          <w:i w:val="0"/>
-          <w:iCs w:val="0"/>
           <w:noProof w:val="0"/>
-          <w:sz w:val="24"/>
-          <w:szCs w:val="24"/>
           <w:lang w:val="en-US"/>
         </w:rPr>
         <w:t xml:space="preserve"> </w:t>
       </w:r>
       <w:r>
         <w:rPr>
-          <w:rFonts w:ascii="Consolas" w:hAnsi="Consolas" w:eastAsia="Consolas" w:cs="Consolas"/>
-          <w:i w:val="0"/>
-          <w:iCs w:val="0"/>
           <w:noProof w:val="0"/>
-          <w:sz w:val="24"/>
-          <w:szCs w:val="24"/>
           <w:lang w:val="en-US"/>
         </w:rPr>
         <w:t>eroavat</w:t>
       </w:r>
       <w:r>
         <w:rPr>
-          <w:rFonts w:ascii="Consolas" w:hAnsi="Consolas" w:eastAsia="Consolas" w:cs="Consolas"/>
-          <w:i w:val="0"/>
-          <w:iCs w:val="0"/>
           <w:noProof w:val="0"/>
-          <w:sz w:val="24"/>
-          <w:szCs w:val="24"/>
           <w:lang w:val="en-US"/>
         </w:rPr>
         <w:t xml:space="preserve"> </w:t>
       </w:r>
       <w:r>
         <w:rPr>
-          <w:rFonts w:ascii="Consolas" w:hAnsi="Consolas" w:eastAsia="Consolas" w:cs="Consolas"/>
-          <w:i w:val="0"/>
-          <w:iCs w:val="0"/>
           <w:noProof w:val="0"/>
-          <w:sz w:val="24"/>
-          <w:szCs w:val="24"/>
           <w:lang w:val="en-US"/>
         </w:rPr>
         <w:t>toisistaan</w:t>
       </w:r>
       <w:r>
         <w:rPr>
-          <w:rFonts w:ascii="Consolas" w:hAnsi="Consolas" w:eastAsia="Consolas" w:cs="Consolas"/>
-          <w:i w:val="0"/>
-          <w:iCs w:val="0"/>
           <w:noProof w:val="0"/>
-          <w:sz w:val="24"/>
-          <w:szCs w:val="24"/>
           <w:lang w:val="en-US"/>
         </w:rPr>
         <w:t xml:space="preserve"> </w:t>
       </w:r>
       <w:r>
         <w:rPr>
-          <w:rFonts w:ascii="Consolas" w:hAnsi="Consolas" w:eastAsia="Consolas" w:cs="Consolas"/>
-          <w:i w:val="0"/>
-          <w:iCs w:val="0"/>
           <w:noProof w:val="0"/>
-          <w:sz w:val="24"/>
-          <w:szCs w:val="24"/>
           <w:lang w:val="en-US"/>
         </w:rPr>
         <w:t>selväsi</w:t>
       </w:r>
       <w:r>
         <w:rPr>
-          <w:rFonts w:ascii="Consolas" w:hAnsi="Consolas" w:eastAsia="Consolas" w:cs="Consolas"/>
-          <w:i w:val="0"/>
-          <w:iCs w:val="0"/>
           <w:noProof w:val="0"/>
-          <w:sz w:val="24"/>
-          <w:szCs w:val="24"/>
           <w:lang w:val="en-US"/>
         </w:rPr>
         <w:t>, muodostaen selkeitä ryppäitä</w:t>
       </w:r>
       <w:r>
         <w:rPr>
-          <w:rFonts w:ascii="Consolas" w:hAnsi="Consolas" w:eastAsia="Consolas" w:cs="Consolas"/>
-          <w:i w:val="0"/>
-          <w:iCs w:val="0"/>
           <w:noProof w:val="0"/>
-          <w:sz w:val="24"/>
-          <w:szCs w:val="24"/>
           <w:lang w:val="en-US"/>
         </w:rPr>
         <w:t>.</w:t>
       </w:r>
       <w:r>
         <w:rPr>
-          <w:rFonts w:ascii="Consolas" w:hAnsi="Consolas" w:eastAsia="Consolas" w:cs="Consolas"/>
-          <w:i w:val="0"/>
-          <w:iCs w:val="0"/>
           <w:noProof w:val="0"/>
-          <w:sz w:val="24"/>
-          <w:szCs w:val="24"/>
           <w:lang w:val="en-US"/>
         </w:rPr>
         <w:t xml:space="preserve"> PCA </w:t>
       </w:r>
-      <w:proofErr w:type="spellStart"/>
       <w:r>
         <w:rPr>
-          <w:rFonts w:ascii="Consolas" w:hAnsi="Consolas" w:eastAsia="Consolas" w:cs="Consolas"/>
-          <w:i w:val="0"/>
-          <w:iCs w:val="0"/>
           <w:noProof w:val="0"/>
-          <w:sz w:val="24"/>
-          <w:szCs w:val="24"/>
           <w:lang w:val="en-US"/>
         </w:rPr>
         <w:t>toimii</w:t>
       </w:r>
-      <w:proofErr w:type="spellEnd"/>
       <w:r>
         <w:rPr>
-          <w:rFonts w:ascii="Consolas" w:hAnsi="Consolas" w:eastAsia="Consolas" w:cs="Consolas"/>
-          <w:i w:val="0"/>
-          <w:iCs w:val="0"/>
           <w:noProof w:val="0"/>
-          <w:sz w:val="24"/>
-          <w:szCs w:val="24"/>
           <w:lang w:val="en-US"/>
         </w:rPr>
         <w:t xml:space="preserve"> </w:t>
       </w:r>
-      <w:proofErr w:type="spellStart"/>
       <w:r>
         <w:rPr>
-          <w:rFonts w:ascii="Consolas" w:hAnsi="Consolas" w:eastAsia="Consolas" w:cs="Consolas"/>
-          <w:i w:val="0"/>
-          <w:iCs w:val="0"/>
           <w:noProof w:val="0"/>
-          <w:sz w:val="24"/>
-          <w:szCs w:val="24"/>
           <w:lang w:val="en-US"/>
         </w:rPr>
         <w:t>huonosti</w:t>
       </w:r>
-      <w:proofErr w:type="spellEnd"/>
       <w:r>
         <w:rPr>
-          <w:rFonts w:ascii="Consolas" w:hAnsi="Consolas" w:eastAsia="Consolas" w:cs="Consolas"/>
-          <w:i w:val="0"/>
-          <w:iCs w:val="0"/>
           <w:noProof w:val="0"/>
-          <w:sz w:val="24"/>
-          <w:szCs w:val="24"/>
           <w:lang w:val="en-US"/>
         </w:rPr>
         <w:t xml:space="preserve"> MNIST-</w:t>
       </w:r>
-      <w:proofErr w:type="spellStart"/>
       <w:r>
         <w:rPr>
-          <w:rFonts w:ascii="Consolas" w:hAnsi="Consolas" w:eastAsia="Consolas" w:cs="Consolas"/>
-          <w:i w:val="0"/>
-          <w:iCs w:val="0"/>
           <w:noProof w:val="0"/>
-          <w:sz w:val="24"/>
-          <w:szCs w:val="24"/>
           <w:lang w:val="en-US"/>
         </w:rPr>
         <w:t>datan</w:t>
       </w:r>
-      <w:proofErr w:type="spellEnd"/>
       <w:r>
         <w:rPr>
-          <w:rFonts w:ascii="Consolas" w:hAnsi="Consolas" w:eastAsia="Consolas" w:cs="Consolas"/>
-          <w:i w:val="0"/>
-          <w:iCs w:val="0"/>
           <w:noProof w:val="0"/>
-          <w:sz w:val="24"/>
-          <w:szCs w:val="24"/>
           <w:lang w:val="en-US"/>
         </w:rPr>
         <w:t xml:space="preserve"> </w:t>
       </w:r>
-      <w:proofErr w:type="spellStart"/>
       <w:r>
         <w:rPr>
-          <w:rFonts w:ascii="Consolas" w:hAnsi="Consolas" w:eastAsia="Consolas" w:cs="Consolas"/>
-          <w:i w:val="0"/>
-          <w:iCs w:val="0"/>
           <w:noProof w:val="0"/>
-          <w:sz w:val="24"/>
-          <w:szCs w:val="24"/>
           <w:lang w:val="en-US"/>
         </w:rPr>
         <w:t>kanssa</w:t>
       </w:r>
-      <w:proofErr w:type="spellEnd"/>
       <w:r>
         <w:rPr>
-          <w:rFonts w:ascii="Consolas" w:hAnsi="Consolas" w:eastAsia="Consolas" w:cs="Consolas"/>
-          <w:i w:val="0"/>
-          <w:iCs w:val="0"/>
           <w:noProof w:val="0"/>
-          <w:sz w:val="24"/>
-          <w:szCs w:val="24"/>
           <w:lang w:val="en-US"/>
         </w:rPr>
         <w:t xml:space="preserve">, </w:t>
       </w:r>
-      <w:proofErr w:type="spellStart"/>
       <w:r>
         <w:rPr>
-          <w:rFonts w:ascii="Consolas" w:hAnsi="Consolas" w:eastAsia="Consolas" w:cs="Consolas"/>
-          <w:i w:val="0"/>
-          <w:iCs w:val="0"/>
           <w:noProof w:val="0"/>
-          <w:sz w:val="24"/>
-          <w:szCs w:val="24"/>
           <w:lang w:val="en-US"/>
         </w:rPr>
         <w:t>koska</w:t>
       </w:r>
-      <w:proofErr w:type="spellEnd"/>
       <w:r>
         <w:rPr>
-          <w:rFonts w:ascii="Consolas" w:hAnsi="Consolas" w:eastAsia="Consolas" w:cs="Consolas"/>
-          <w:i w:val="0"/>
-          <w:iCs w:val="0"/>
           <w:noProof w:val="0"/>
-          <w:sz w:val="24"/>
-          <w:szCs w:val="24"/>
           <w:lang w:val="en-US"/>
         </w:rPr>
         <w:t xml:space="preserve"> </w:t>
       </w:r>
-      <w:proofErr w:type="spellStart"/>
       <w:r>
         <w:rPr>
-          <w:rFonts w:ascii="Consolas" w:hAnsi="Consolas" w:eastAsia="Consolas" w:cs="Consolas"/>
-          <w:i w:val="0"/>
-          <w:iCs w:val="0"/>
           <w:noProof w:val="0"/>
-          <w:sz w:val="24"/>
-          <w:szCs w:val="24"/>
           <w:lang w:val="en-US"/>
         </w:rPr>
         <w:t>kaksi</w:t>
       </w:r>
-      <w:proofErr w:type="spellEnd"/>
       <w:r>
         <w:rPr>
-          <w:rFonts w:ascii="Consolas" w:hAnsi="Consolas" w:eastAsia="Consolas" w:cs="Consolas"/>
-          <w:i w:val="0"/>
-          <w:iCs w:val="0"/>
           <w:noProof w:val="0"/>
-          <w:sz w:val="24"/>
-          <w:szCs w:val="24"/>
           <w:lang w:val="en-US"/>
         </w:rPr>
         <w:t xml:space="preserve"> </w:t>
       </w:r>
-      <w:proofErr w:type="spellStart"/>
       <w:r>
         <w:rPr>
-          <w:rFonts w:ascii="Consolas" w:hAnsi="Consolas" w:eastAsia="Consolas" w:cs="Consolas"/>
-          <w:i w:val="0"/>
-          <w:iCs w:val="0"/>
           <w:noProof w:val="0"/>
-          <w:sz w:val="24"/>
-          <w:szCs w:val="24"/>
           <w:lang w:val="en-US"/>
         </w:rPr>
         <w:t>pääkomponenttia</w:t>
       </w:r>
-      <w:proofErr w:type="spellEnd"/>
       <w:r>
         <w:rPr>
-          <w:rFonts w:ascii="Consolas" w:hAnsi="Consolas" w:eastAsia="Consolas" w:cs="Consolas"/>
-          <w:i w:val="0"/>
-          <w:iCs w:val="0"/>
           <w:noProof w:val="0"/>
-          <w:sz w:val="24"/>
-          <w:szCs w:val="24"/>
           <w:lang w:val="en-US"/>
         </w:rPr>
         <w:t xml:space="preserve"> (3&lt;-&gt;4 </w:t>
       </w:r>
-      <w:proofErr w:type="spellStart"/>
       <w:r>
         <w:rPr>
-          <w:rFonts w:ascii="Consolas" w:hAnsi="Consolas" w:eastAsia="Consolas" w:cs="Consolas"/>
-          <w:i w:val="0"/>
-          <w:iCs w:val="0"/>
           <w:noProof w:val="0"/>
-          <w:sz w:val="24"/>
-          <w:szCs w:val="24"/>
           <w:lang w:val="en-US"/>
         </w:rPr>
         <w:t>akseli</w:t>
       </w:r>
-      <w:proofErr w:type="spellEnd"/>
       <w:r>
         <w:rPr>
-          <w:rFonts w:ascii="Consolas" w:hAnsi="Consolas" w:eastAsia="Consolas" w:cs="Consolas"/>
-          <w:i w:val="0"/>
-          <w:iCs w:val="0"/>
           <w:noProof w:val="0"/>
-          <w:sz w:val="24"/>
-          <w:szCs w:val="24"/>
           <w:lang w:val="en-US"/>
         </w:rPr>
         <w:t xml:space="preserve"> ja 0&lt;-&gt;1 </w:t>
       </w:r>
-      <w:proofErr w:type="spellStart"/>
       <w:r>
         <w:rPr>
-          <w:rFonts w:ascii="Consolas" w:hAnsi="Consolas" w:eastAsia="Consolas" w:cs="Consolas"/>
-          <w:i w:val="0"/>
-          <w:iCs w:val="0"/>
           <w:noProof w:val="0"/>
-          <w:sz w:val="24"/>
-          <w:szCs w:val="24"/>
           <w:lang w:val="en-US"/>
         </w:rPr>
         <w:t>akseli</w:t>
       </w:r>
-      <w:proofErr w:type="spellEnd"/>
       <w:r>
         <w:rPr>
-          <w:rFonts w:ascii="Consolas" w:hAnsi="Consolas" w:eastAsia="Consolas" w:cs="Consolas"/>
-          <w:i w:val="0"/>
-          <w:iCs w:val="0"/>
           <w:noProof w:val="0"/>
-          <w:sz w:val="24"/>
-          <w:szCs w:val="24"/>
           <w:lang w:val="en-US"/>
         </w:rPr>
         <w:t>)</w:t>
       </w:r>
       <w:r>
         <w:rPr>
-          <w:rFonts w:ascii="Consolas" w:hAnsi="Consolas" w:eastAsia="Consolas" w:cs="Consolas"/>
-          <w:i w:val="0"/>
-          <w:iCs w:val="0"/>
           <w:noProof w:val="0"/>
-          <w:sz w:val="24"/>
-          <w:szCs w:val="24"/>
           <w:lang w:val="en-US"/>
         </w:rPr>
         <w:t xml:space="preserve"> </w:t>
       </w:r>
-      <w:proofErr w:type="spellStart"/>
       <w:r>
         <w:rPr>
-          <w:rFonts w:ascii="Consolas" w:hAnsi="Consolas" w:eastAsia="Consolas" w:cs="Consolas"/>
-          <w:i w:val="0"/>
-          <w:iCs w:val="0"/>
           <w:noProof w:val="0"/>
-          <w:sz w:val="24"/>
-          <w:szCs w:val="24"/>
           <w:lang w:val="en-US"/>
         </w:rPr>
         <w:t>eivät</w:t>
       </w:r>
-      <w:proofErr w:type="spellEnd"/>
       <w:r>
         <w:rPr>
-          <w:rFonts w:ascii="Consolas" w:hAnsi="Consolas" w:eastAsia="Consolas" w:cs="Consolas"/>
-          <w:i w:val="0"/>
-          <w:iCs w:val="0"/>
           <w:noProof w:val="0"/>
-          <w:sz w:val="24"/>
-          <w:szCs w:val="24"/>
           <w:lang w:val="en-US"/>
         </w:rPr>
         <w:t xml:space="preserve"> </w:t>
       </w:r>
-      <w:proofErr w:type="spellStart"/>
       <w:r>
         <w:rPr>
-          <w:rFonts w:ascii="Consolas" w:hAnsi="Consolas" w:eastAsia="Consolas" w:cs="Consolas"/>
-          <w:i w:val="0"/>
-          <w:iCs w:val="0"/>
           <w:noProof w:val="0"/>
-          <w:sz w:val="24"/>
-          <w:szCs w:val="24"/>
           <w:lang w:val="en-US"/>
         </w:rPr>
         <w:t>riitä</w:t>
       </w:r>
-      <w:proofErr w:type="spellEnd"/>
       <w:r>
         <w:rPr>
-          <w:rFonts w:ascii="Consolas" w:hAnsi="Consolas" w:eastAsia="Consolas" w:cs="Consolas"/>
-          <w:i w:val="0"/>
-          <w:iCs w:val="0"/>
           <w:noProof w:val="0"/>
-          <w:sz w:val="24"/>
-          <w:szCs w:val="24"/>
           <w:lang w:val="en-US"/>
         </w:rPr>
         <w:t xml:space="preserve"> </w:t>
       </w:r>
-      <w:proofErr w:type="spellStart"/>
       <w:r>
         <w:rPr>
-          <w:rFonts w:ascii="Consolas" w:hAnsi="Consolas" w:eastAsia="Consolas" w:cs="Consolas"/>
-          <w:i w:val="0"/>
-          <w:iCs w:val="0"/>
           <w:noProof w:val="0"/>
-          <w:sz w:val="24"/>
-          <w:szCs w:val="24"/>
           <w:lang w:val="en-US"/>
         </w:rPr>
         <w:t>erottelemaan</w:t>
       </w:r>
-      <w:proofErr w:type="spellEnd"/>
       <w:r>
         <w:rPr>
-          <w:rFonts w:ascii="Consolas" w:hAnsi="Consolas" w:eastAsia="Consolas" w:cs="Consolas"/>
-          <w:i w:val="0"/>
-          <w:iCs w:val="0"/>
           <w:noProof w:val="0"/>
-          <w:sz w:val="24"/>
-          <w:szCs w:val="24"/>
           <w:lang w:val="en-US"/>
         </w:rPr>
         <w:t xml:space="preserve"> </w:t>
       </w:r>
-      <w:proofErr w:type="spellStart"/>
       <w:r>
         <w:rPr>
-          <w:rFonts w:ascii="Consolas" w:hAnsi="Consolas" w:eastAsia="Consolas" w:cs="Consolas"/>
-          <w:i w:val="0"/>
-          <w:iCs w:val="0"/>
           <w:noProof w:val="0"/>
-          <w:sz w:val="24"/>
-          <w:szCs w:val="24"/>
           <w:lang w:val="en-US"/>
         </w:rPr>
         <w:t>merkkejä</w:t>
       </w:r>
-      <w:proofErr w:type="spellEnd"/>
       <w:r>
         <w:rPr>
-          <w:rFonts w:ascii="Consolas" w:hAnsi="Consolas" w:eastAsia="Consolas" w:cs="Consolas"/>
-          <w:i w:val="0"/>
-          <w:iCs w:val="0"/>
           <w:noProof w:val="0"/>
-          <w:sz w:val="24"/>
-          <w:szCs w:val="24"/>
           <w:lang w:val="en-US"/>
         </w:rPr>
         <w:t xml:space="preserve"> </w:t>
       </w:r>
-      <w:proofErr w:type="spellStart"/>
       <w:r>
         <w:rPr>
-          <w:rFonts w:ascii="Consolas" w:hAnsi="Consolas" w:eastAsia="Consolas" w:cs="Consolas"/>
-          <w:i w:val="0"/>
-          <w:iCs w:val="0"/>
           <w:noProof w:val="0"/>
-          <w:sz w:val="24"/>
-          <w:szCs w:val="24"/>
           <w:lang w:val="en-US"/>
         </w:rPr>
         <w:t>vahvasti</w:t>
       </w:r>
-      <w:proofErr w:type="spellEnd"/>
       <w:r>
         <w:rPr>
-          <w:rFonts w:ascii="Consolas" w:hAnsi="Consolas" w:eastAsia="Consolas" w:cs="Consolas"/>
-          <w:i w:val="0"/>
-          <w:iCs w:val="0"/>
           <w:noProof w:val="0"/>
-          <w:sz w:val="24"/>
-          <w:szCs w:val="24"/>
           <w:lang w:val="en-US"/>
         </w:rPr>
         <w:t xml:space="preserve"> </w:t>
       </w:r>
-      <w:proofErr w:type="spellStart"/>
       <w:r>
         <w:rPr>
-          <w:rFonts w:ascii="Consolas" w:hAnsi="Consolas" w:eastAsia="Consolas" w:cs="Consolas"/>
-          <w:i w:val="0"/>
-          <w:iCs w:val="0"/>
           <w:noProof w:val="0"/>
-          <w:sz w:val="24"/>
-          <w:szCs w:val="24"/>
           <w:lang w:val="en-US"/>
         </w:rPr>
         <w:t>toisistaan</w:t>
       </w:r>
-      <w:proofErr w:type="spellEnd"/>
       <w:r>
         <w:rPr>
-          <w:rFonts w:ascii="Consolas" w:hAnsi="Consolas" w:eastAsia="Consolas" w:cs="Consolas"/>
-          <w:i w:val="0"/>
-          <w:iCs w:val="0"/>
           <w:noProof w:val="0"/>
-          <w:sz w:val="24"/>
-          <w:szCs w:val="24"/>
-          <w:lang w:val="en-US"/>
-        </w:rPr>
-        <w:t xml:space="preserve"> ja </w:t>
-      </w:r>
-      <w:proofErr w:type="spellStart"/>
-      <w:r>
-        <w:rPr>
-          <w:rFonts w:ascii="Consolas" w:hAnsi="Consolas" w:eastAsia="Consolas" w:cs="Consolas"/>
-          <w:i w:val="0"/>
-          <w:iCs w:val="0"/>
-          <w:noProof w:val="0"/>
-          <w:sz w:val="24"/>
-          <w:szCs w:val="24"/>
-          <w:lang w:val="en-US"/>
-        </w:rPr>
-        <w:t>koska</w:t>
-      </w:r>
-      <w:proofErr w:type="spellEnd"/>
-      <w:r>
-        <w:rPr>
-          <w:rFonts w:ascii="Consolas" w:hAnsi="Consolas" w:eastAsia="Consolas" w:cs="Consolas"/>
-          <w:i w:val="0"/>
-          <w:iCs w:val="0"/>
-          <w:noProof w:val="0"/>
-          <w:sz w:val="24"/>
-          <w:szCs w:val="24"/>
-          <w:lang w:val="en-US"/>
-        </w:rPr>
-        <w:t xml:space="preserve"> </w:t>
-      </w:r>
-      <w:proofErr w:type="spellStart"/>
-      <w:r>
-        <w:rPr>
-          <w:rFonts w:ascii="Consolas" w:hAnsi="Consolas" w:eastAsia="Consolas" w:cs="Consolas"/>
-          <w:i w:val="0"/>
-          <w:iCs w:val="0"/>
-          <w:noProof w:val="0"/>
-          <w:sz w:val="24"/>
-          <w:szCs w:val="24"/>
-          <w:lang w:val="en-US"/>
-        </w:rPr>
-        <w:t>muuttujien</w:t>
-      </w:r>
-      <w:proofErr w:type="spellEnd"/>
-      <w:r>
-        <w:rPr>
-          <w:rFonts w:ascii="Consolas" w:hAnsi="Consolas" w:eastAsia="Consolas" w:cs="Consolas"/>
-          <w:i w:val="0"/>
-          <w:iCs w:val="0"/>
-          <w:noProof w:val="0"/>
-          <w:sz w:val="24"/>
-          <w:szCs w:val="24"/>
-          <w:lang w:val="en-US"/>
-        </w:rPr>
-        <w:t xml:space="preserve"> </w:t>
-      </w:r>
-      <w:proofErr w:type="spellStart"/>
-      <w:r>
-        <w:rPr>
-          <w:rFonts w:ascii="Consolas" w:hAnsi="Consolas" w:eastAsia="Consolas" w:cs="Consolas"/>
-          <w:i w:val="0"/>
-          <w:iCs w:val="0"/>
-          <w:noProof w:val="0"/>
-          <w:sz w:val="24"/>
-          <w:szCs w:val="24"/>
-          <w:lang w:val="en-US"/>
-        </w:rPr>
-        <w:t>välillä</w:t>
-      </w:r>
-      <w:proofErr w:type="spellEnd"/>
-      <w:r>
-        <w:rPr>
-          <w:rFonts w:ascii="Consolas" w:hAnsi="Consolas" w:eastAsia="Consolas" w:cs="Consolas"/>
-          <w:i w:val="0"/>
-          <w:iCs w:val="0"/>
-          <w:noProof w:val="0"/>
-          <w:sz w:val="24"/>
-          <w:szCs w:val="24"/>
-          <w:lang w:val="en-US"/>
-        </w:rPr>
-        <w:t xml:space="preserve"> </w:t>
-      </w:r>
-      <w:proofErr w:type="spellStart"/>
-      <w:r>
-        <w:rPr>
-          <w:rFonts w:ascii="Consolas" w:hAnsi="Consolas" w:eastAsia="Consolas" w:cs="Consolas"/>
-          <w:i w:val="0"/>
-          <w:iCs w:val="0"/>
-          <w:noProof w:val="0"/>
-          <w:sz w:val="24"/>
-          <w:szCs w:val="24"/>
-          <w:lang w:val="en-US"/>
-        </w:rPr>
-        <w:t>ei</w:t>
-      </w:r>
-      <w:proofErr w:type="spellEnd"/>
-      <w:r>
-        <w:rPr>
-          <w:rFonts w:ascii="Consolas" w:hAnsi="Consolas" w:eastAsia="Consolas" w:cs="Consolas"/>
-          <w:i w:val="0"/>
-          <w:iCs w:val="0"/>
-          <w:noProof w:val="0"/>
-          <w:sz w:val="24"/>
-          <w:szCs w:val="24"/>
-          <w:lang w:val="en-US"/>
-        </w:rPr>
-        <w:t xml:space="preserve"> ole </w:t>
-      </w:r>
-      <w:proofErr w:type="spellStart"/>
-      <w:r>
-        <w:rPr>
-          <w:rFonts w:ascii="Consolas" w:hAnsi="Consolas" w:eastAsia="Consolas" w:cs="Consolas"/>
-          <w:i w:val="0"/>
-          <w:iCs w:val="0"/>
-          <w:noProof w:val="0"/>
-          <w:sz w:val="24"/>
-          <w:szCs w:val="24"/>
-          <w:lang w:val="en-US"/>
-        </w:rPr>
-        <w:t>vahvoja</w:t>
-      </w:r>
-      <w:proofErr w:type="spellEnd"/>
-      <w:r>
-        <w:rPr>
-          <w:rFonts w:ascii="Consolas" w:hAnsi="Consolas" w:eastAsia="Consolas" w:cs="Consolas"/>
-          <w:i w:val="0"/>
-          <w:iCs w:val="0"/>
-          <w:noProof w:val="0"/>
-          <w:sz w:val="24"/>
-          <w:szCs w:val="24"/>
-          <w:lang w:val="en-US"/>
-        </w:rPr>
-        <w:t xml:space="preserve"> </w:t>
-      </w:r>
-      <w:proofErr w:type="spellStart"/>
-      <w:r>
-        <w:rPr>
-          <w:rFonts w:ascii="Consolas" w:hAnsi="Consolas" w:eastAsia="Consolas" w:cs="Consolas"/>
-          <w:i w:val="0"/>
-          <w:iCs w:val="0"/>
-          <w:noProof w:val="0"/>
-          <w:sz w:val="24"/>
-          <w:szCs w:val="24"/>
-          <w:lang w:val="en-US"/>
-        </w:rPr>
-        <w:t>korrelaatioita</w:t>
-      </w:r>
-      <w:proofErr w:type="spellEnd"/>
-      <w:r>
-        <w:rPr>
-          <w:rFonts w:ascii="Consolas" w:hAnsi="Consolas" w:eastAsia="Consolas" w:cs="Consolas"/>
-          <w:i w:val="0"/>
-          <w:iCs w:val="0"/>
-          <w:noProof w:val="0"/>
-          <w:sz w:val="24"/>
-          <w:szCs w:val="24"/>
           <w:lang w:val="en-US"/>
         </w:rPr>
         <w:t>,</w:t>
       </w:r>
       <w:r>
         <w:rPr>
-          <w:rFonts w:ascii="Consolas" w:hAnsi="Consolas" w:eastAsia="Consolas" w:cs="Consolas"/>
-          <w:i w:val="0"/>
-          <w:iCs w:val="0"/>
           <w:noProof w:val="0"/>
-          <w:sz w:val="24"/>
-          <w:szCs w:val="24"/>
+          <w:lang w:val="en-US"/>
+        </w:rPr>
+        <w:t xml:space="preserve"> ja </w:t>
+      </w:r>
+      <w:r>
+        <w:rPr>
+          <w:noProof w:val="0"/>
+          <w:lang w:val="en-US"/>
+        </w:rPr>
+        <w:t>koska</w:t>
+      </w:r>
+      <w:r>
+        <w:rPr>
+          <w:noProof w:val="0"/>
           <w:lang w:val="en-US"/>
         </w:rPr>
         <w:t xml:space="preserve"> </w:t>
       </w:r>
-      <w:proofErr w:type="spellStart"/>
       <w:r>
         <w:rPr>
-          <w:rFonts w:ascii="Consolas" w:hAnsi="Consolas" w:eastAsia="Consolas" w:cs="Consolas"/>
-          <w:i w:val="0"/>
-          <w:iCs w:val="0"/>
           <w:noProof w:val="0"/>
-          <w:sz w:val="24"/>
-          <w:szCs w:val="24"/>
+          <w:lang w:val="en-US"/>
+        </w:rPr>
+        <w:t>muuttujien</w:t>
+      </w:r>
+      <w:r>
+        <w:rPr>
+          <w:noProof w:val="0"/>
+          <w:lang w:val="en-US"/>
+        </w:rPr>
+        <w:t xml:space="preserve"> </w:t>
+      </w:r>
+      <w:r>
+        <w:rPr>
+          <w:noProof w:val="0"/>
+          <w:lang w:val="en-US"/>
+        </w:rPr>
+        <w:t>välillä</w:t>
+      </w:r>
+      <w:r>
+        <w:rPr>
+          <w:noProof w:val="0"/>
+          <w:lang w:val="en-US"/>
+        </w:rPr>
+        <w:t xml:space="preserve"> </w:t>
+      </w:r>
+      <w:r>
+        <w:rPr>
+          <w:noProof w:val="0"/>
+          <w:lang w:val="en-US"/>
+        </w:rPr>
+        <w:t>ei</w:t>
+      </w:r>
+      <w:r>
+        <w:rPr>
+          <w:noProof w:val="0"/>
+          <w:lang w:val="en-US"/>
+        </w:rPr>
+        <w:t xml:space="preserve"> ole </w:t>
+      </w:r>
+      <w:r>
+        <w:rPr>
+          <w:noProof w:val="0"/>
+          <w:lang w:val="en-US"/>
+        </w:rPr>
+        <w:t>vahvoja</w:t>
+      </w:r>
+      <w:r>
+        <w:rPr>
+          <w:noProof w:val="0"/>
+          <w:lang w:val="en-US"/>
+        </w:rPr>
+        <w:t xml:space="preserve"> </w:t>
+      </w:r>
+      <w:r>
+        <w:rPr>
+          <w:noProof w:val="0"/>
+          <w:lang w:val="en-US"/>
+        </w:rPr>
+        <w:t>korrelaatioita</w:t>
+      </w:r>
+      <w:r>
+        <w:rPr>
+          <w:noProof w:val="0"/>
+          <w:lang w:val="en-US"/>
+        </w:rPr>
+        <w:t>,</w:t>
+      </w:r>
+      <w:r>
+        <w:rPr>
+          <w:noProof w:val="0"/>
+          <w:lang w:val="en-US"/>
+        </w:rPr>
+        <w:t xml:space="preserve"> </w:t>
+      </w:r>
+      <w:r>
+        <w:rPr>
+          <w:noProof w:val="0"/>
           <w:lang w:val="en-US"/>
         </w:rPr>
         <w:t>selkeitä</w:t>
       </w:r>
-      <w:proofErr w:type="spellEnd"/>
       <w:r>
         <w:rPr>
-          <w:rFonts w:ascii="Consolas" w:hAnsi="Consolas" w:eastAsia="Consolas" w:cs="Consolas"/>
-          <w:i w:val="0"/>
-          <w:iCs w:val="0"/>
           <w:noProof w:val="0"/>
-          <w:sz w:val="24"/>
-          <w:szCs w:val="24"/>
           <w:lang w:val="en-US"/>
         </w:rPr>
         <w:t xml:space="preserve"> </w:t>
       </w:r>
-      <w:proofErr w:type="spellStart"/>
       <w:r>
         <w:rPr>
-          <w:rFonts w:ascii="Consolas" w:hAnsi="Consolas" w:eastAsia="Consolas" w:cs="Consolas"/>
-          <w:i w:val="0"/>
-          <w:iCs w:val="0"/>
           <w:noProof w:val="0"/>
-          <w:sz w:val="24"/>
-          <w:szCs w:val="24"/>
           <w:lang w:val="en-US"/>
         </w:rPr>
         <w:t>ryppäitä</w:t>
       </w:r>
-      <w:proofErr w:type="spellEnd"/>
       <w:r>
         <w:rPr>
-          <w:rFonts w:ascii="Consolas" w:hAnsi="Consolas" w:eastAsia="Consolas" w:cs="Consolas"/>
-          <w:i w:val="0"/>
-          <w:iCs w:val="0"/>
           <w:noProof w:val="0"/>
-          <w:sz w:val="24"/>
-          <w:szCs w:val="24"/>
           <w:lang w:val="en-US"/>
         </w:rPr>
         <w:t xml:space="preserve"> </w:t>
       </w:r>
-      <w:proofErr w:type="spellStart"/>
       <w:r>
         <w:rPr>
-          <w:rFonts w:ascii="Consolas" w:hAnsi="Consolas" w:eastAsia="Consolas" w:cs="Consolas"/>
-          <w:i w:val="0"/>
-          <w:iCs w:val="0"/>
           <w:noProof w:val="0"/>
-          <w:sz w:val="24"/>
-          <w:szCs w:val="24"/>
+          <w:lang w:val="en-US"/>
+        </w:rPr>
+        <w:t>ei</w:t>
+      </w:r>
+      <w:r>
+        <w:rPr>
+          <w:noProof w:val="0"/>
+          <w:lang w:val="en-US"/>
+        </w:rPr>
+        <w:t xml:space="preserve"> </w:t>
+      </w:r>
+      <w:r>
+        <w:rPr>
+          <w:noProof w:val="0"/>
           <w:lang w:val="en-US"/>
         </w:rPr>
         <w:t>synny</w:t>
       </w:r>
-      <w:proofErr w:type="spellEnd"/>
       <w:r>
         <w:rPr>
-          <w:rFonts w:ascii="Consolas" w:hAnsi="Consolas" w:eastAsia="Consolas" w:cs="Consolas"/>
-          <w:i w:val="0"/>
-          <w:iCs w:val="0"/>
           <w:noProof w:val="0"/>
-          <w:sz w:val="24"/>
-          <w:szCs w:val="24"/>
           <w:lang w:val="en-US"/>
         </w:rPr>
         <w:t>.</w:t>
@@ -2467,28 +1853,31 @@
       </w:pPr>
     </w:p>
     <w:p>
+      <w:pPr>
+        <w:rPr>
+          <w:rFonts w:ascii="Consolas" w:hAnsi="Consolas" w:eastAsia="Consolas" w:cs="Consolas"/>
+          <w:sz w:val="24"/>
+          <w:szCs w:val="24"/>
+        </w:rPr>
+      </w:pPr>
       <w:r>
+        <w:rPr>
+          <w:rFonts w:ascii="Consolas" w:hAnsi="Consolas" w:eastAsia="Consolas" w:cs="Consolas"/>
+          <w:sz w:val="24"/>
+          <w:szCs w:val="24"/>
+        </w:rPr>
         <w:br w:type="page"/>
       </w:r>
     </w:p>
     <w:p w14:noSpellErr="1">
       <w:pPr>
-        <w:pStyle w:val="Heading1"/>
-        <w:rPr>
-          <w:rFonts w:ascii="Consolas" w:hAnsi="Consolas" w:eastAsia="Consolas" w:cs="Consolas"/>
-          <w:i w:val="0"/>
-          <w:iCs w:val="0"/>
-          <w:noProof w:val="0"/>
-          <w:sz w:val="24"/>
-          <w:szCs w:val="24"/>
-          <w:lang w:val="en-US"/>
-        </w:rPr>
+        <w:pStyle w:val="Normal"/>
+        <w:bidi w:val="0"/>
+        <w:ind w:left="720" w:hanging="720"/>
       </w:pPr>
       <w:r>
         <w:rPr>
           <w:rFonts w:ascii="Consolas" w:hAnsi="Consolas" w:eastAsia="Consolas" w:cs="Consolas"/>
-          <w:i w:val="0"/>
-          <w:iCs w:val="0"/>
           <w:noProof w:val="0"/>
           <w:sz w:val="24"/>
           <w:szCs w:val="24"/>
@@ -2499,13 +1888,9 @@
     </w:p>
     <w:p w14:noSpellErr="1">
       <w:pPr>
-        <w:pStyle w:val="Quote"/>
-        <w:spacing w:line="240" w:lineRule="auto"/>
-        <w:jc w:val="both"/>
+        <w:ind w:left="720" w:hanging="720"/>
         <w:rPr>
           <w:rFonts w:ascii="Consolas" w:hAnsi="Consolas" w:eastAsia="Consolas" w:cs="Consolas"/>
-          <w:i w:val="0"/>
-          <w:iCs w:val="0"/>
           <w:noProof w:val="0"/>
           <w:sz w:val="24"/>
           <w:szCs w:val="24"/>
@@ -2515,54 +1900,40 @@
       <w:r>
         <w:rPr>
           <w:rFonts w:ascii="Consolas" w:hAnsi="Consolas" w:eastAsia="Consolas" w:cs="Consolas"/>
-          <w:i w:val="0"/>
-          <w:iCs w:val="0"/>
           <w:noProof w:val="0"/>
           <w:sz w:val="24"/>
           <w:szCs w:val="24"/>
           <w:lang w:val="en-US"/>
         </w:rPr>
-        <w:t>time:16.090481758117676 sec</w:t>
+        <w:t>time:8.589571952819824 sec</w:t>
       </w:r>
     </w:p>
     <w:p w14:noSpellErr="1">
       <w:pPr>
-        <w:pStyle w:val="Quote"/>
-        <w:spacing w:line="240" w:lineRule="auto"/>
-        <w:jc w:val="both"/>
+        <w:pStyle w:val="Normal"/>
+        <w:ind w:left="720" w:hanging="720"/>
         <w:rPr>
           <w:rFonts w:ascii="Consolas" w:hAnsi="Consolas" w:eastAsia="Consolas" w:cs="Consolas"/>
-          <w:i w:val="0"/>
-          <w:iCs w:val="0"/>
+          <w:sz w:val="24"/>
+          <w:szCs w:val="24"/>
+        </w:rPr>
+      </w:pPr>
+      <w:r>
+        <w:rPr>
+          <w:rFonts w:ascii="Consolas" w:hAnsi="Consolas" w:eastAsia="Consolas" w:cs="Consolas"/>
           <w:noProof w:val="0"/>
           <w:sz w:val="24"/>
           <w:szCs w:val="24"/>
           <w:lang w:val="en-US"/>
         </w:rPr>
-      </w:pPr>
-      <w:r>
-        <w:rPr>
-          <w:rFonts w:ascii="Consolas" w:hAnsi="Consolas" w:eastAsia="Consolas" w:cs="Consolas"/>
-          <w:i w:val="0"/>
-          <w:iCs w:val="0"/>
-          <w:noProof w:val="0"/>
-          <w:sz w:val="24"/>
-          <w:szCs w:val="24"/>
-          <w:lang w:val="en-US"/>
-        </w:rPr>
-        <w:t>F1_score:1.0</w:t>
+        <w:t>F1_score:0.942928039702</w:t>
       </w:r>
-    </w:p>
-    <w:p>
-      <w:pPr>
-        <w:pStyle w:val="NoSpacing"/>
-      </w:pPr>
       <w:r>
         <w:drawing>
-          <wp:inline wp14:editId="07D82A5E" wp14:anchorId="0F909CF8">
-            <wp:extent cx="5486400" cy="2914650"/>
+          <wp:inline wp14:editId="67B3DA14" wp14:anchorId="1A104C79">
+            <wp:extent cx="5486400" cy="2857500"/>
             <wp:effectExtent l="0" t="0" r="0" b="0"/>
-            <wp:docPr id="682221265" name="picture" title=""/>
+            <wp:docPr id="134415127" name="picture" title=""/>
             <wp:cNvGraphicFramePr>
               <a:graphicFrameLocks noChangeAspect="1"/>
             </wp:cNvGraphicFramePr>
@@ -2574,7 +1945,7 @@
                     <pic:cNvPicPr/>
                   </pic:nvPicPr>
                   <pic:blipFill>
-                    <a:blip r:embed="Rcd29e55f3efc4a42">
+                    <a:blip r:embed="Racb14bf395ed4249">
                       <a:extLst>
                         <a:ext xmlns:a="http://schemas.openxmlformats.org/drawingml/2006/main" uri="{28A0092B-C50C-407E-A947-70E740481C1C}">
                           <a14:useLocalDpi val="0"/>
@@ -2588,7 +1959,124 @@
                   <pic:spPr>
                     <a:xfrm>
                       <a:off x="0" y="0"/>
-                      <a:ext cx="5486400" cy="2914650"/>
+                      <a:ext cx="5486400" cy="2857500"/>
+                    </a:xfrm>
+                    <a:prstGeom prst="rect">
+                      <a:avLst/>
+                    </a:prstGeom>
+                  </pic:spPr>
+                </pic:pic>
+              </a:graphicData>
+            </a:graphic>
+          </wp:inline>
+        </w:drawing>
+      </w:r>
+    </w:p>
+    <w:p/>
+    <w:p w14:noSpellErr="1">
+      <w:pPr>
+        <w:rPr>
+          <w:rFonts w:ascii="Consolas" w:hAnsi="Consolas" w:eastAsia="Consolas" w:cs="Consolas"/>
+          <w:noProof w:val="0"/>
+          <w:sz w:val="24"/>
+          <w:szCs w:val="24"/>
+          <w:lang w:val="en-US"/>
+        </w:rPr>
+      </w:pPr>
+      <w:r>
+        <w:rPr>
+          <w:rFonts w:ascii="Consolas" w:hAnsi="Consolas" w:eastAsia="Consolas" w:cs="Consolas"/>
+          <w:noProof w:val="0"/>
+          <w:sz w:val="24"/>
+          <w:szCs w:val="24"/>
+          <w:lang w:val="en-US"/>
+        </w:rPr>
+        <w:t>PCA for hand gesture dataset:</w:t>
+      </w:r>
+    </w:p>
+    <w:p w14:noSpellErr="1">
+      <w:pPr>
+        <w:rPr>
+          <w:rFonts w:ascii="Consolas" w:hAnsi="Consolas" w:eastAsia="Consolas" w:cs="Consolas"/>
+          <w:noProof w:val="0"/>
+          <w:sz w:val="24"/>
+          <w:szCs w:val="24"/>
+          <w:lang w:val="en-US"/>
+        </w:rPr>
+      </w:pPr>
+      <w:r>
+        <w:rPr>
+          <w:rFonts w:ascii="Consolas" w:hAnsi="Consolas" w:eastAsia="Consolas" w:cs="Consolas"/>
+          <w:noProof w:val="0"/>
+          <w:sz w:val="24"/>
+          <w:szCs w:val="24"/>
+          <w:lang w:val="en-US"/>
+        </w:rPr>
+        <w:t>time:0.27332568168640137 sec</w:t>
+      </w:r>
+    </w:p>
+    <w:p w14:noSpellErr="1">
+      <w:pPr>
+        <w:pStyle w:val="Normal"/>
+        <w:rPr>
+          <w:rFonts w:ascii="Consolas" w:hAnsi="Consolas" w:eastAsia="Consolas" w:cs="Consolas"/>
+          <w:noProof w:val="0"/>
+          <w:sz w:val="24"/>
+          <w:szCs w:val="24"/>
+          <w:lang w:val="en-US"/>
+        </w:rPr>
+      </w:pPr>
+      <w:r>
+        <w:rPr>
+          <w:rFonts w:ascii="Consolas" w:hAnsi="Consolas" w:eastAsia="Consolas" w:cs="Consolas"/>
+          <w:noProof w:val="0"/>
+          <w:sz w:val="24"/>
+          <w:szCs w:val="24"/>
+          <w:lang w:val="en-US"/>
+        </w:rPr>
+        <w:t>F1_score:0.875930521092</w:t>
+      </w:r>
+    </w:p>
+    <w:p>
+      <w:pPr>
+        <w:rPr>
+          <w:rFonts w:ascii="Consolas" w:hAnsi="Consolas" w:eastAsia="Consolas" w:cs="Consolas"/>
+          <w:sz w:val="24"/>
+          <w:szCs w:val="24"/>
+        </w:rPr>
+      </w:pPr>
+      <w:r>
+        <w:drawing>
+          <wp:inline wp14:editId="0FB405F6" wp14:anchorId="02388B15">
+            <wp:extent cx="5486400" cy="2857500"/>
+            <wp:effectExtent l="0" t="0" r="0" b="0"/>
+            <wp:docPr id="681809886" name="picture" title=""/>
+            <wp:cNvGraphicFramePr>
+              <a:graphicFrameLocks noChangeAspect="1"/>
+            </wp:cNvGraphicFramePr>
+            <a:graphic>
+              <a:graphicData uri="http://schemas.openxmlformats.org/drawingml/2006/picture">
+                <pic:pic>
+                  <pic:nvPicPr>
+                    <pic:cNvPr id="0" name="picture"/>
+                    <pic:cNvPicPr/>
+                  </pic:nvPicPr>
+                  <pic:blipFill>
+                    <a:blip r:embed="R6dc6956d3e1a4a58">
+                      <a:extLst xmlns:a="http://schemas.openxmlformats.org/drawingml/2006/main">
+                        <a:ext xmlns:a="http://schemas.openxmlformats.org/drawingml/2006/main" uri="{28A0092B-C50C-407E-A947-70E740481C1C}">
+                          <a14:useLocalDpi xmlns:a14="http://schemas.microsoft.com/office/drawing/2010/main" val="0"/>
+                        </a:ext>
+                      </a:extLst>
+                    </a:blip>
+                    <a:stretch>
+                      <a:fillRect/>
+                    </a:stretch>
+                  </pic:blipFill>
+                  <pic:spPr>
+                    <a:xfrm rot="0" flipH="0" flipV="0">
+                      <a:off x="0" y="0"/>
+                      <a:ext cx="5486400" cy="2857500"/>
                     </a:xfrm>
                     <a:prstGeom prst="rect">
                       <a:avLst/>
@@ -2602,24 +2090,90 @@
       </w:r>
     </w:p>
     <w:p>
+      <w:r>
+        <w:br w:type="page"/>
+      </w:r>
+    </w:p>
+    <w:p>
       <w:pPr>
-        <w:pStyle w:val="Quote"/>
-        <w:spacing w:line="240" w:lineRule="auto"/>
-        <w:jc w:val="both"/>
+        <w:pStyle w:val="Normal"/>
+      </w:pPr>
+    </w:p>
+    <w:p w14:noSpellErr="1">
+      <w:pPr>
         <w:rPr>
           <w:rFonts w:ascii="Consolas" w:hAnsi="Consolas" w:eastAsia="Consolas" w:cs="Consolas"/>
-          <w:i w:val="0"/>
-          <w:iCs w:val="0"/>
+          <w:noProof w:val="0"/>
+          <w:sz w:val="24"/>
+          <w:szCs w:val="24"/>
+          <w:lang w:val="en-US"/>
+        </w:rPr>
+      </w:pPr>
+      <w:r>
+        <w:rPr>
+          <w:rFonts w:ascii="Consolas" w:hAnsi="Consolas" w:eastAsia="Consolas" w:cs="Consolas"/>
+          <w:noProof w:val="0"/>
+          <w:sz w:val="24"/>
+          <w:szCs w:val="24"/>
+          <w:lang w:val="en-US"/>
+        </w:rPr>
+        <w:t>MDS for hand gesture dataset:</w:t>
+      </w:r>
+    </w:p>
+    <w:p w14:noSpellErr="1">
+      <w:pPr>
+        <w:rPr>
+          <w:rFonts w:ascii="Consolas" w:hAnsi="Consolas" w:eastAsia="Consolas" w:cs="Consolas"/>
+          <w:noProof w:val="0"/>
+          <w:sz w:val="24"/>
+          <w:szCs w:val="24"/>
+          <w:lang w:val="en-US"/>
+        </w:rPr>
+      </w:pPr>
+      <w:r>
+        <w:rPr>
+          <w:rFonts w:ascii="Consolas" w:hAnsi="Consolas" w:eastAsia="Consolas" w:cs="Consolas"/>
+          <w:noProof w:val="0"/>
+          <w:sz w:val="24"/>
+          <w:szCs w:val="24"/>
+          <w:lang w:val="en-US"/>
+        </w:rPr>
+        <w:t>time:3.3347818851470947 sec</w:t>
+      </w:r>
+    </w:p>
+    <w:p w14:noSpellErr="1">
+      <w:pPr>
+        <w:rPr>
+          <w:rFonts w:ascii="Consolas" w:hAnsi="Consolas" w:eastAsia="Consolas" w:cs="Consolas"/>
+          <w:noProof w:val="0"/>
+          <w:sz w:val="24"/>
+          <w:szCs w:val="24"/>
+          <w:lang w:val="en-US"/>
+        </w:rPr>
+      </w:pPr>
+      <w:r>
+        <w:rPr>
+          <w:rFonts w:ascii="Consolas" w:hAnsi="Consolas" w:eastAsia="Consolas" w:cs="Consolas"/>
+          <w:noProof w:val="0"/>
+          <w:sz w:val="24"/>
+          <w:szCs w:val="24"/>
+          <w:lang w:val="en-US"/>
+        </w:rPr>
+        <w:t>F1_score:0.930521091811</w:t>
+      </w:r>
+    </w:p>
+    <w:p>
+      <w:pPr>
+        <w:pStyle w:val="Normal"/>
+        <w:rPr>
+          <w:rFonts w:ascii="Consolas" w:hAnsi="Consolas" w:eastAsia="Consolas" w:cs="Consolas"/>
           <w:sz w:val="24"/>
           <w:szCs w:val="24"/>
         </w:rPr>
       </w:pPr>
     </w:p>
-    <w:p w14:noSpellErr="1">
+    <w:p>
       <w:pPr>
-        <w:pStyle w:val="Quote"/>
-        <w:spacing w:line="240" w:lineRule="auto"/>
-        <w:jc w:val="both"/>
         <w:rPr>
           <w:rFonts w:ascii="Consolas" w:hAnsi="Consolas" w:eastAsia="Consolas" w:cs="Consolas"/>
           <w:i w:val="0"/>
@@ -2631,84 +2185,11 @@
         </w:rPr>
       </w:pPr>
       <w:r>
-        <w:rPr>
-          <w:rFonts w:ascii="Consolas" w:hAnsi="Consolas" w:eastAsia="Consolas" w:cs="Consolas"/>
-          <w:i w:val="0"/>
-          <w:iCs w:val="0"/>
-          <w:noProof w:val="0"/>
-          <w:sz w:val="24"/>
-          <w:szCs w:val="24"/>
-          <w:lang w:val="en-US"/>
-        </w:rPr>
-        <w:t>PCA for hand gesture dataset:</w:t>
-      </w:r>
-    </w:p>
-    <w:p w14:noSpellErr="1">
-      <w:pPr>
-        <w:pStyle w:val="Quote"/>
-        <w:spacing w:line="240" w:lineRule="auto"/>
-        <w:jc w:val="both"/>
-        <w:rPr>
-          <w:rFonts w:ascii="Consolas" w:hAnsi="Consolas" w:eastAsia="Consolas" w:cs="Consolas"/>
-          <w:i w:val="0"/>
-          <w:iCs w:val="0"/>
-          <w:noProof w:val="0"/>
-          <w:sz w:val="24"/>
-          <w:szCs w:val="24"/>
-          <w:lang w:val="en-US"/>
-        </w:rPr>
-      </w:pPr>
-      <w:r>
-        <w:rPr>
-          <w:rFonts w:ascii="Consolas" w:hAnsi="Consolas" w:eastAsia="Consolas" w:cs="Consolas"/>
-          <w:i w:val="0"/>
-          <w:iCs w:val="0"/>
-          <w:noProof w:val="0"/>
-          <w:sz w:val="24"/>
-          <w:szCs w:val="24"/>
-          <w:lang w:val="en-US"/>
-        </w:rPr>
-        <w:t>time:0.46082091331481934 sec</w:t>
-      </w:r>
-    </w:p>
-    <w:p w14:noSpellErr="1">
-      <w:pPr>
-        <w:pStyle w:val="Quote"/>
-        <w:spacing w:line="240" w:lineRule="auto"/>
-        <w:jc w:val="both"/>
-        <w:rPr>
-          <w:rFonts w:ascii="Consolas" w:hAnsi="Consolas" w:eastAsia="Consolas" w:cs="Consolas"/>
-          <w:i w:val="0"/>
-          <w:iCs w:val="0"/>
-          <w:noProof w:val="0"/>
-          <w:sz w:val="24"/>
-          <w:szCs w:val="24"/>
-          <w:lang w:val="en-US"/>
-        </w:rPr>
-      </w:pPr>
-      <w:r>
-        <w:rPr>
-          <w:rFonts w:ascii="Consolas" w:hAnsi="Consolas" w:eastAsia="Consolas" w:cs="Consolas"/>
-          <w:i w:val="0"/>
-          <w:iCs w:val="0"/>
-          <w:noProof w:val="0"/>
-          <w:sz w:val="24"/>
-          <w:szCs w:val="24"/>
-          <w:lang w:val="en-US"/>
-        </w:rPr>
-        <w:t>F1_score:0.991428571429</w:t>
-      </w:r>
-    </w:p>
-    <w:p>
-      <w:pPr>
-        <w:pStyle w:val="Normal"/>
-      </w:pPr>
-      <w:r>
         <w:drawing>
-          <wp:inline wp14:editId="55300174" wp14:anchorId="4739947E">
-            <wp:extent cx="5486400" cy="2914650"/>
+          <wp:inline wp14:editId="07D47A87" wp14:anchorId="0079A876">
+            <wp:extent cx="5486400" cy="2857500"/>
             <wp:effectExtent l="0" t="0" r="0" b="0"/>
-            <wp:docPr id="1822268521" name="picture" title=""/>
+            <wp:docPr id="158782097" name="picture" title=""/>
             <wp:cNvGraphicFramePr>
               <a:graphicFrameLocks noChangeAspect="1"/>
             </wp:cNvGraphicFramePr>
@@ -2720,10 +2201,10 @@
                     <pic:cNvPicPr/>
                   </pic:nvPicPr>
                   <pic:blipFill>
-                    <a:blip r:embed="R215cfdd7ea484c7c">
-                      <a:extLst>
+                    <a:blip r:embed="R17aae3ac59a74f23">
+                      <a:extLst xmlns:a="http://schemas.openxmlformats.org/drawingml/2006/main">
                         <a:ext xmlns:a="http://schemas.openxmlformats.org/drawingml/2006/main" uri="{28A0092B-C50C-407E-A947-70E740481C1C}">
-                          <a14:useLocalDpi val="0"/>
+                          <a14:useLocalDpi xmlns:a14="http://schemas.microsoft.com/office/drawing/2010/main" val="0"/>
                         </a:ext>
                       </a:extLst>
                     </a:blip>
@@ -2732,9 +2213,9 @@
                     </a:stretch>
                   </pic:blipFill>
                   <pic:spPr>
-                    <a:xfrm>
+                    <a:xfrm rot="0" flipH="0" flipV="0">
                       <a:off x="0" y="0"/>
-                      <a:ext cx="5486400" cy="2914650"/>
+                      <a:ext cx="5486400" cy="2857500"/>
                     </a:xfrm>
                     <a:prstGeom prst="rect">
                       <a:avLst/>
@@ -2746,171 +2227,6 @@
           </wp:inline>
         </w:drawing>
       </w:r>
-    </w:p>
-    <w:p>
-      <w:pPr>
-        <w:pStyle w:val="Quote"/>
-        <w:spacing w:line="240" w:lineRule="auto"/>
-        <w:jc w:val="both"/>
-        <w:rPr>
-          <w:rFonts w:ascii="Consolas" w:hAnsi="Consolas" w:eastAsia="Consolas" w:cs="Consolas"/>
-          <w:i w:val="0"/>
-          <w:iCs w:val="0"/>
-          <w:sz w:val="24"/>
-          <w:szCs w:val="24"/>
-        </w:rPr>
-      </w:pPr>
-    </w:p>
-    <w:p>
-      <w:r>
-        <w:br w:type="page"/>
-      </w:r>
-    </w:p>
-    <w:p w14:noSpellErr="1">
-      <w:pPr>
-        <w:pStyle w:val="Quote"/>
-        <w:spacing w:line="240" w:lineRule="auto"/>
-        <w:jc w:val="both"/>
-        <w:rPr>
-          <w:rFonts w:ascii="Consolas" w:hAnsi="Consolas" w:eastAsia="Consolas" w:cs="Consolas"/>
-          <w:i w:val="0"/>
-          <w:iCs w:val="0"/>
-          <w:noProof w:val="0"/>
-          <w:sz w:val="24"/>
-          <w:szCs w:val="24"/>
-          <w:lang w:val="en-US"/>
-        </w:rPr>
-      </w:pPr>
-      <w:r>
-        <w:rPr>
-          <w:rFonts w:ascii="Consolas" w:hAnsi="Consolas" w:eastAsia="Consolas" w:cs="Consolas"/>
-          <w:i w:val="0"/>
-          <w:iCs w:val="0"/>
-          <w:noProof w:val="0"/>
-          <w:sz w:val="24"/>
-          <w:szCs w:val="24"/>
-          <w:lang w:val="en-US"/>
-        </w:rPr>
-        <w:t>MDS for hand gesture dataset:</w:t>
-      </w:r>
-    </w:p>
-    <w:p w14:noSpellErr="1">
-      <w:pPr>
-        <w:pStyle w:val="Quote"/>
-        <w:spacing w:line="240" w:lineRule="auto"/>
-        <w:jc w:val="both"/>
-        <w:rPr>
-          <w:rFonts w:ascii="Consolas" w:hAnsi="Consolas" w:eastAsia="Consolas" w:cs="Consolas"/>
-          <w:i w:val="0"/>
-          <w:iCs w:val="0"/>
-          <w:noProof w:val="0"/>
-          <w:sz w:val="24"/>
-          <w:szCs w:val="24"/>
-          <w:lang w:val="en-US"/>
-        </w:rPr>
-      </w:pPr>
-      <w:r>
-        <w:rPr>
-          <w:rFonts w:ascii="Consolas" w:hAnsi="Consolas" w:eastAsia="Consolas" w:cs="Consolas"/>
-          <w:i w:val="0"/>
-          <w:iCs w:val="0"/>
-          <w:noProof w:val="0"/>
-          <w:sz w:val="24"/>
-          <w:szCs w:val="24"/>
-          <w:lang w:val="en-US"/>
-        </w:rPr>
-        <w:t>time:10.102313041687012 sec</w:t>
-      </w:r>
-    </w:p>
-    <w:p w14:noSpellErr="1">
-      <w:pPr>
-        <w:pStyle w:val="Quote"/>
-        <w:spacing w:line="240" w:lineRule="auto"/>
-        <w:jc w:val="both"/>
-        <w:rPr>
-          <w:rFonts w:ascii="Consolas" w:hAnsi="Consolas" w:eastAsia="Consolas" w:cs="Consolas"/>
-          <w:i w:val="0"/>
-          <w:iCs w:val="0"/>
-          <w:noProof w:val="0"/>
-          <w:sz w:val="24"/>
-          <w:szCs w:val="24"/>
-          <w:lang w:val="en-US"/>
-        </w:rPr>
-      </w:pPr>
-      <w:r>
-        <w:rPr>
-          <w:rFonts w:ascii="Consolas" w:hAnsi="Consolas" w:eastAsia="Consolas" w:cs="Consolas"/>
-          <w:i w:val="0"/>
-          <w:iCs w:val="0"/>
-          <w:noProof w:val="0"/>
-          <w:sz w:val="24"/>
-          <w:szCs w:val="24"/>
-          <w:lang w:val="en-US"/>
-        </w:rPr>
-        <w:t>F1_score:1.0</w:t>
-      </w:r>
-    </w:p>
-    <w:p>
-      <w:pPr>
-        <w:pStyle w:val="Normal"/>
-      </w:pPr>
-      <w:r>
-        <w:drawing>
-          <wp:inline wp14:editId="7ED72CFA" wp14:anchorId="48F2571C">
-            <wp:extent cx="5486400" cy="2914650"/>
-            <wp:effectExtent l="0" t="0" r="0" b="0"/>
-            <wp:docPr id="2112089140" name="picture" title=""/>
-            <wp:cNvGraphicFramePr>
-              <a:graphicFrameLocks noChangeAspect="1"/>
-            </wp:cNvGraphicFramePr>
-            <a:graphic>
-              <a:graphicData uri="http://schemas.openxmlformats.org/drawingml/2006/picture">
-                <pic:pic>
-                  <pic:nvPicPr>
-                    <pic:cNvPr id="0" name="picture"/>
-                    <pic:cNvPicPr/>
-                  </pic:nvPicPr>
-                  <pic:blipFill>
-                    <a:blip r:embed="Rf9bb9292161f4ee3">
-                      <a:extLst>
-                        <a:ext xmlns:a="http://schemas.openxmlformats.org/drawingml/2006/main" uri="{28A0092B-C50C-407E-A947-70E740481C1C}">
-                          <a14:useLocalDpi val="0"/>
-                        </a:ext>
-                      </a:extLst>
-                    </a:blip>
-                    <a:stretch>
-                      <a:fillRect/>
-                    </a:stretch>
-                  </pic:blipFill>
-                  <pic:spPr>
-                    <a:xfrm>
-                      <a:off x="0" y="0"/>
-                      <a:ext cx="5486400" cy="2914650"/>
-                    </a:xfrm>
-                    <a:prstGeom prst="rect">
-                      <a:avLst/>
-                    </a:prstGeom>
-                  </pic:spPr>
-                </pic:pic>
-              </a:graphicData>
-            </a:graphic>
-          </wp:inline>
-        </w:drawing>
-      </w:r>
-    </w:p>
-    <w:p>
-      <w:pPr>
-        <w:pStyle w:val="Quote"/>
-        <w:spacing w:line="240" w:lineRule="auto"/>
-        <w:jc w:val="both"/>
-        <w:rPr>
-          <w:rFonts w:ascii="Consolas" w:hAnsi="Consolas" w:eastAsia="Consolas" w:cs="Consolas"/>
-          <w:i w:val="0"/>
-          <w:iCs w:val="0"/>
-          <w:sz w:val="24"/>
-          <w:szCs w:val="24"/>
-        </w:rPr>
-      </w:pPr>
     </w:p>
     <w:p w14:noSpellErr="1">
       <w:pPr>
@@ -2999,13 +2315,18 @@
     <w:p>
       <w:pPr>
         <w:pStyle w:val="Normal"/>
+        <w:rPr>
+          <w:rFonts w:ascii="Consolas" w:hAnsi="Consolas" w:eastAsia="Consolas" w:cs="Consolas"/>
+          <w:sz w:val="24"/>
+          <w:szCs w:val="24"/>
+        </w:rPr>
       </w:pPr>
       <w:r>
         <w:drawing>
-          <wp:inline wp14:editId="01F9A8EB" wp14:anchorId="554ECC40">
+          <wp:inline wp14:editId="06377370" wp14:anchorId="554ECC40">
             <wp:extent cx="5486400" cy="2914650"/>
             <wp:effectExtent l="0" t="0" r="0" b="0"/>
-            <wp:docPr id="670956466" name="picture" title=""/>
+            <wp:docPr id="273496709" name="picture" title=""/>
             <wp:cNvGraphicFramePr>
               <a:graphicFrameLocks noChangeAspect="1"/>
             </wp:cNvGraphicFramePr>
@@ -3017,7 +2338,7 @@
                     <pic:cNvPicPr/>
                   </pic:nvPicPr>
                   <pic:blipFill>
-                    <a:blip r:embed="R14170c8e8578461e">
+                    <a:blip r:embed="R1cbb5b082e734d46">
                       <a:extLst>
                         <a:ext xmlns:a="http://schemas.openxmlformats.org/drawingml/2006/main" uri="{28A0092B-C50C-407E-A947-70E740481C1C}">
                           <a14:useLocalDpi val="0"/>
@@ -3059,7 +2380,19 @@
       </w:pPr>
     </w:p>
     <w:p>
+      <w:pPr>
+        <w:rPr>
+          <w:rFonts w:ascii="Consolas" w:hAnsi="Consolas" w:eastAsia="Consolas" w:cs="Consolas"/>
+          <w:sz w:val="24"/>
+          <w:szCs w:val="24"/>
+        </w:rPr>
+      </w:pPr>
       <w:r>
+        <w:rPr>
+          <w:rFonts w:ascii="Consolas" w:hAnsi="Consolas" w:eastAsia="Consolas" w:cs="Consolas"/>
+          <w:sz w:val="24"/>
+          <w:szCs w:val="24"/>
+        </w:rPr>
         <w:br w:type="page"/>
       </w:r>
     </w:p>
@@ -3150,13 +2483,18 @@
     <w:p>
       <w:pPr>
         <w:pStyle w:val="Normal"/>
+        <w:rPr>
+          <w:rFonts w:ascii="Consolas" w:hAnsi="Consolas" w:eastAsia="Consolas" w:cs="Consolas"/>
+          <w:sz w:val="24"/>
+          <w:szCs w:val="24"/>
+        </w:rPr>
       </w:pPr>
       <w:r>
         <w:drawing>
-          <wp:inline wp14:editId="50517035" wp14:anchorId="132B735E">
+          <wp:inline wp14:editId="37512228" wp14:anchorId="132B735E">
             <wp:extent cx="5486400" cy="2914650"/>
             <wp:effectExtent l="0" t="0" r="0" b="0"/>
-            <wp:docPr id="300507800" name="picture" title=""/>
+            <wp:docPr id="1359869623" name="picture" title=""/>
             <wp:cNvGraphicFramePr>
               <a:graphicFrameLocks noChangeAspect="1"/>
             </wp:cNvGraphicFramePr>
@@ -3168,7 +2506,7 @@
                     <pic:cNvPicPr/>
                   </pic:nvPicPr>
                   <pic:blipFill>
-                    <a:blip r:embed="R97b4e11b6dd647a9">
+                    <a:blip r:embed="Rf41933446c6d4263">
                       <a:extLst>
                         <a:ext xmlns:a="http://schemas.openxmlformats.org/drawingml/2006/main" uri="{28A0092B-C50C-407E-A947-70E740481C1C}">
                           <a14:useLocalDpi val="0"/>
@@ -3296,13 +2634,18 @@
     <w:p>
       <w:pPr>
         <w:pStyle w:val="NoSpacing"/>
+        <w:rPr>
+          <w:rFonts w:ascii="Consolas" w:hAnsi="Consolas" w:eastAsia="Consolas" w:cs="Consolas"/>
+          <w:sz w:val="24"/>
+          <w:szCs w:val="24"/>
+        </w:rPr>
       </w:pPr>
       <w:r>
         <w:drawing>
-          <wp:inline wp14:editId="57D83D14" wp14:anchorId="11EC5142">
+          <wp:inline wp14:editId="3A128BC6" wp14:anchorId="11EC5142">
             <wp:extent cx="5486400" cy="2914650"/>
             <wp:effectExtent l="0" t="0" r="0" b="0"/>
-            <wp:docPr id="1946139832" name="picture" title=""/>
+            <wp:docPr id="1694946753" name="picture" title=""/>
             <wp:cNvGraphicFramePr>
               <a:graphicFrameLocks noChangeAspect="1"/>
             </wp:cNvGraphicFramePr>
@@ -3314,7 +2657,7 @@
                     <pic:cNvPicPr/>
                   </pic:nvPicPr>
                   <pic:blipFill>
-                    <a:blip r:embed="R34a81459f3084274">
+                    <a:blip r:embed="Rb29d4dc7e8fb462a">
                       <a:extLst>
                         <a:ext xmlns:a="http://schemas.openxmlformats.org/drawingml/2006/main" uri="{28A0092B-C50C-407E-A947-70E740481C1C}">
                           <a14:useLocalDpi val="0"/>

</xml_diff>